<commit_message>
Updated the UML & report
</commit_message>
<xml_diff>
--- a/Projet BDR.docx
+++ b/Projet BDR.docx
@@ -74,7 +74,21 @@
             <w:rPr>
               <w:lang w:val="fr-CH"/>
             </w:rPr>
-            <w:t>Just Brew It</w:t>
+            <w:t xml:space="preserve">Just </w:t>
+          </w:r>
+          <w:proofErr w:type="spellStart"/>
+          <w:r>
+            <w:rPr>
+              <w:lang w:val="fr-CH"/>
+            </w:rPr>
+            <w:t>Brew</w:t>
+          </w:r>
+          <w:proofErr w:type="spellEnd"/>
+          <w:r>
+            <w:rPr>
+              <w:lang w:val="fr-CH"/>
+            </w:rPr>
+            <w:t xml:space="preserve"> It</w:t>
           </w:r>
         </w:sdtContent>
       </w:sdt>
@@ -302,13 +316,7 @@
         <w:rPr>
           <w:lang w:val="fr-CH"/>
         </w:rPr>
-        <w:t>Fonctionnalités</w:t>
-      </w:r>
-      <w:r>
-        <w:rPr>
-          <w:lang w:val="fr-CH"/>
-        </w:rPr>
-        <w:t xml:space="preserve"> des utilisateurs</w:t>
+        <w:t>Description des fonctionnalités</w:t>
       </w:r>
     </w:p>
     <w:p>
@@ -380,6 +388,34 @@
         <w:rPr>
           <w:lang w:val="fr-CH"/>
         </w:rPr>
+        <w:t>Création de recette</w:t>
+      </w:r>
+    </w:p>
+    <w:p>
+      <w:pPr>
+        <w:jc w:val="both"/>
+        <w:rPr>
+          <w:lang w:val="fr-CH"/>
+        </w:rPr>
+      </w:pPr>
+      <w:r>
+        <w:rPr>
+          <w:lang w:val="fr-CH"/>
+        </w:rPr>
+        <w:t>L’utilisateur peut ajouter les ingrédients nécessaires à la recette. C’est lui qui créé les étapes de brassage en spécifiant les durées, températures et techniques de brassage.</w:t>
+      </w:r>
+    </w:p>
+    <w:p>
+      <w:pPr>
+        <w:pStyle w:val="Titre2"/>
+        <w:rPr>
+          <w:lang w:val="fr-CH"/>
+        </w:rPr>
+      </w:pPr>
+      <w:r>
+        <w:rPr>
+          <w:lang w:val="fr-CH"/>
+        </w:rPr>
         <w:t>Brassage grâce aux recettes</w:t>
       </w:r>
     </w:p>
@@ -411,23 +447,64 @@
     </w:p>
     <w:p>
       <w:pPr>
-        <w:rPr>
-          <w:lang w:val="fr-CH"/>
-        </w:rPr>
-      </w:pPr>
-      <w:r>
-        <w:rPr>
-          <w:lang w:val="fr-CH"/>
-        </w:rPr>
-        <w:br w:type="page"/>
-      </w:r>
-    </w:p>
-    <w:p>
-      <w:pPr>
         <w:pStyle w:val="Titre1"/>
+        <w:rPr>
+          <w:lang w:val="fr-CH"/>
+        </w:rPr>
+      </w:pPr>
+      <w:r>
+        <w:rPr>
+          <w:lang w:val="fr-CH"/>
+        </w:rPr>
+        <w:t xml:space="preserve">Description des </w:t>
+      </w:r>
+      <w:r>
+        <w:rPr>
+          <w:lang w:val="fr-CH"/>
+        </w:rPr>
+        <w:t>données</w:t>
+      </w:r>
+    </w:p>
+    <w:p>
+      <w:pPr>
+        <w:pStyle w:val="Titre2"/>
+        <w:rPr>
+          <w:lang w:val="fr-CH"/>
+        </w:rPr>
+      </w:pPr>
+      <w:r>
+        <w:rPr>
+          <w:lang w:val="fr-CH"/>
+        </w:rPr>
+        <w:t>Utilisateur</w:t>
+      </w:r>
+    </w:p>
+    <w:p>
+      <w:pPr>
+        <w:spacing w:after="120"/>
+        <w:rPr>
+          <w:lang w:val="fr-CH"/>
+        </w:rPr>
+      </w:pPr>
+      <w:r>
+        <w:rPr>
+          <w:lang w:val="fr-CH"/>
+        </w:rPr>
+        <w:t>Un utilisateur possède</w:t>
+      </w:r>
+      <w:r>
+        <w:rPr>
+          <w:lang w:val="fr-CH"/>
+        </w:rPr>
+        <w:t> :</w:t>
+      </w:r>
+    </w:p>
+    <w:p>
+      <w:pPr>
+        <w:pStyle w:val="Paragraphedeliste"/>
         <w:numPr>
           <w:ilvl w:val="0"/>
-          <w:numId w:val="10"/>
+          <w:numId w:val="19"/>
         </w:numPr>
         <w:rPr>
           <w:lang w:val="fr-CH"/>
@@ -437,30 +514,15 @@
         <w:rPr>
           <w:lang w:val="fr-CH"/>
         </w:rPr>
-        <w:lastRenderedPageBreak/>
-        <w:t>Description des utilisateurs</w:t>
-      </w:r>
-    </w:p>
-    <w:p>
-      <w:pPr>
-        <w:ind w:left="360"/>
-        <w:rPr>
-          <w:lang w:val="fr-CH"/>
-        </w:rPr>
-      </w:pPr>
-      <w:r>
-        <w:rPr>
-          <w:lang w:val="fr-CH"/>
-        </w:rPr>
-        <w:t>Un utilisateur possède un compte sur l’application. Il peut passer des commandes et possède différentes recettes de bières qu’il a créé.</w:t>
-      </w:r>
-    </w:p>
-    <w:p>
-      <w:pPr>
-        <w:pStyle w:val="Titre1"/>
+        <w:t>Un nom, prénom</w:t>
+      </w:r>
+    </w:p>
+    <w:p>
+      <w:pPr>
+        <w:pStyle w:val="Paragraphedeliste"/>
         <w:numPr>
           <w:ilvl w:val="0"/>
-          <w:numId w:val="10"/>
+          <w:numId w:val="19"/>
         </w:numPr>
         <w:rPr>
           <w:lang w:val="fr-CH"/>
@@ -470,50 +532,149 @@
         <w:rPr>
           <w:lang w:val="fr-CH"/>
         </w:rPr>
-        <w:t>Description d’une bière</w:t>
-      </w:r>
-    </w:p>
-    <w:p>
-      <w:pPr>
-        <w:rPr>
-          <w:lang w:val="fr-CH"/>
-        </w:rPr>
-      </w:pPr>
-      <w:r>
-        <w:rPr>
-          <w:lang w:val="fr-CH"/>
-        </w:rPr>
-        <w:t xml:space="preserve">ID et </w:t>
-      </w:r>
-      <w:r>
-        <w:rPr>
-          <w:lang w:val="fr-CH"/>
-        </w:rPr>
-        <w:t>nom</w:t>
-      </w:r>
-      <w:r>
-        <w:rPr>
-          <w:lang w:val="fr-CH"/>
-        </w:rPr>
-        <w:t> </w:t>
-      </w:r>
-      <w:r>
-        <w:rPr>
-          <w:lang w:val="fr-CH"/>
-        </w:rPr>
-        <w:t>:</w:t>
-      </w:r>
-      <w:r>
-        <w:rPr>
-          <w:lang w:val="fr-CH"/>
-        </w:rPr>
-        <w:t xml:space="preserve"> Chaque bière possède un nom et un identificateur. L’identificateur doit être unique. Chaque bière contient également une recette de fabrication. C’est cette recette qui est utilisée lors du brassage.</w:t>
-      </w:r>
-      <w:r>
-        <w:rPr>
-          <w:lang w:val="fr-CH"/>
-        </w:rPr>
-        <w:t xml:space="preserve"> La bière contient également les attributs suivants:</w:t>
+        <w:t>Une adresse</w:t>
+      </w:r>
+      <w:r>
+        <w:rPr>
+          <w:lang w:val="fr-CH"/>
+        </w:rPr>
+        <w:t>, et un titre (M. Mme)</w:t>
+      </w:r>
+    </w:p>
+    <w:p>
+      <w:pPr>
+        <w:pStyle w:val="Paragraphedeliste"/>
+        <w:numPr>
+          <w:ilvl w:val="0"/>
+          <w:numId w:val="19"/>
+        </w:numPr>
+        <w:rPr>
+          <w:lang w:val="fr-CH"/>
+        </w:rPr>
+      </w:pPr>
+      <w:r>
+        <w:rPr>
+          <w:lang w:val="fr-CH"/>
+        </w:rPr>
+        <w:t>Une adresse mail</w:t>
+      </w:r>
+    </w:p>
+    <w:p>
+      <w:pPr>
+        <w:pStyle w:val="Paragraphedeliste"/>
+        <w:numPr>
+          <w:ilvl w:val="0"/>
+          <w:numId w:val="19"/>
+        </w:numPr>
+        <w:rPr>
+          <w:lang w:val="fr-CH"/>
+        </w:rPr>
+      </w:pPr>
+      <w:r>
+        <w:rPr>
+          <w:lang w:val="fr-CH"/>
+        </w:rPr>
+        <w:t>Un mot de passe</w:t>
+      </w:r>
+    </w:p>
+    <w:p>
+      <w:pPr>
+        <w:pStyle w:val="Paragraphedeliste"/>
+        <w:numPr>
+          <w:ilvl w:val="0"/>
+          <w:numId w:val="19"/>
+        </w:numPr>
+        <w:rPr>
+          <w:lang w:val="fr-CH"/>
+        </w:rPr>
+      </w:pPr>
+      <w:r>
+        <w:rPr>
+          <w:lang w:val="fr-CH"/>
+        </w:rPr>
+        <w:t>Des recettes de brassage</w:t>
+      </w:r>
+    </w:p>
+    <w:p>
+      <w:pPr>
+        <w:pStyle w:val="Paragraphedeliste"/>
+        <w:numPr>
+          <w:ilvl w:val="0"/>
+          <w:numId w:val="19"/>
+        </w:numPr>
+        <w:rPr>
+          <w:lang w:val="fr-CH"/>
+        </w:rPr>
+      </w:pPr>
+      <w:r>
+        <w:rPr>
+          <w:lang w:val="fr-CH"/>
+        </w:rPr>
+        <w:t>Un panier d’achat</w:t>
+      </w:r>
+    </w:p>
+    <w:p>
+      <w:pPr>
+        <w:pStyle w:val="Titre2"/>
+        <w:rPr>
+          <w:lang w:val="fr-CH"/>
+        </w:rPr>
+      </w:pPr>
+      <w:r>
+        <w:rPr>
+          <w:lang w:val="fr-CH"/>
+        </w:rPr>
+        <w:t>B</w:t>
+      </w:r>
+      <w:r>
+        <w:rPr>
+          <w:lang w:val="fr-CH"/>
+        </w:rPr>
+        <w:t>ière</w:t>
+      </w:r>
+    </w:p>
+    <w:p>
+      <w:pPr>
+        <w:spacing w:after="120"/>
+        <w:rPr>
+          <w:lang w:val="fr-CH"/>
+        </w:rPr>
+      </w:pPr>
+      <w:r>
+        <w:rPr>
+          <w:lang w:val="fr-CH"/>
+        </w:rPr>
+        <w:t>Chaque bière possède</w:t>
+      </w:r>
+      <w:r>
+        <w:rPr>
+          <w:lang w:val="fr-CH"/>
+        </w:rPr>
+        <w:t> :</w:t>
+      </w:r>
+    </w:p>
+    <w:p>
+      <w:pPr>
+        <w:pStyle w:val="Paragraphedeliste"/>
+        <w:numPr>
+          <w:ilvl w:val="0"/>
+          <w:numId w:val="18"/>
+        </w:numPr>
+        <w:rPr>
+          <w:lang w:val="fr-CH"/>
+        </w:rPr>
+      </w:pPr>
+      <w:r>
+        <w:rPr>
+          <w:lang w:val="fr-CH"/>
+        </w:rPr>
+        <w:t>Un nom</w:t>
+      </w:r>
+      <w:r>
+        <w:rPr>
+          <w:lang w:val="fr-CH"/>
+        </w:rPr>
+        <w:t>, un ID</w:t>
       </w:r>
     </w:p>
     <w:p>
@@ -629,19 +790,32 @@
         </w:rPr>
         <w:t>degré alcoolique</w:t>
       </w:r>
-    </w:p>
-    <w:p>
-      <w:pPr>
-        <w:pStyle w:val="Titre1"/>
-        <w:rPr>
-          <w:lang w:val="fr-CH"/>
-        </w:rPr>
-      </w:pPr>
-      <w:r>
-        <w:rPr>
-          <w:lang w:val="fr-CH"/>
-        </w:rPr>
-        <w:t>Description d’une recette</w:t>
+      <w:r>
+        <w:rPr>
+          <w:lang w:val="fr-CH"/>
+        </w:rPr>
+        <w:br w:type="page"/>
+      </w:r>
+    </w:p>
+    <w:p>
+      <w:pPr>
+        <w:pStyle w:val="Titre2"/>
+        <w:rPr>
+          <w:lang w:val="fr-CH"/>
+        </w:rPr>
+      </w:pPr>
+      <w:r>
+        <w:rPr>
+          <w:lang w:val="fr-CH"/>
+        </w:rPr>
+        <w:lastRenderedPageBreak/>
+        <w:t>R</w:t>
+      </w:r>
+      <w:r>
+        <w:rPr>
+          <w:lang w:val="fr-CH"/>
+        </w:rPr>
+        <w:t>ecette</w:t>
       </w:r>
     </w:p>
     <w:p>
@@ -661,7 +835,19 @@
         <w:rPr>
           <w:lang w:val="fr-CH"/>
         </w:rPr>
-        <w:t xml:space="preserve">. Une recette possède </w:t>
+        <w:t xml:space="preserve">. Une recette </w:t>
+      </w:r>
+      <w:r>
+        <w:rPr>
+          <w:lang w:val="fr-CH"/>
+        </w:rPr>
+        <w:t>est basée</w:t>
+      </w:r>
+      <w:r>
+        <w:rPr>
+          <w:lang w:val="fr-CH"/>
+        </w:rPr>
+        <w:t xml:space="preserve"> </w:t>
       </w:r>
       <w:r>
         <w:rPr>
@@ -673,7 +859,7 @@
         <w:rPr>
           <w:lang w:val="fr-CH"/>
         </w:rPr>
-        <w:t xml:space="preserve">de base </w:t>
+        <w:t xml:space="preserve">de </w:t>
       </w:r>
       <w:r>
         <w:rPr>
@@ -703,14 +889,16 @@
         </w:numPr>
         <w:jc w:val="both"/>
         <w:rPr>
-          <w:lang w:val="fr-CH"/>
-        </w:rPr>
-      </w:pPr>
-      <w:r>
-        <w:rPr>
-          <w:lang w:val="fr-CH"/>
-        </w:rPr>
-        <w:t>Malt</w:t>
+          <w:u w:val="single"/>
+          <w:lang w:val="fr-CH"/>
+        </w:rPr>
+      </w:pPr>
+      <w:r>
+        <w:rPr>
+          <w:u w:val="single"/>
+          <w:lang w:val="fr-CH"/>
+        </w:rPr>
+        <w:t>Eau</w:t>
       </w:r>
     </w:p>
     <w:p>
@@ -729,7 +917,28 @@
         <w:rPr>
           <w:lang w:val="fr-CH"/>
         </w:rPr>
-        <w:t>Nom</w:t>
+        <w:t>PH</w:t>
+      </w:r>
+    </w:p>
+    <w:p>
+      <w:pPr>
+        <w:pStyle w:val="Paragraphedeliste"/>
+        <w:numPr>
+          <w:ilvl w:val="0"/>
+          <w:numId w:val="14"/>
+        </w:numPr>
+        <w:jc w:val="both"/>
+        <w:rPr>
+          <w:u w:val="single"/>
+          <w:lang w:val="fr-CH"/>
+        </w:rPr>
+      </w:pPr>
+      <w:r>
+        <w:rPr>
+          <w:u w:val="single"/>
+          <w:lang w:val="fr-CH"/>
+        </w:rPr>
+        <w:t>Houblon</w:t>
       </w:r>
     </w:p>
     <w:p>
@@ -748,7 +957,7 @@
         <w:rPr>
           <w:lang w:val="fr-CH"/>
         </w:rPr>
-        <w:t>Type</w:t>
+        <w:t>Type (Amérisant / Aromatique)</w:t>
       </w:r>
     </w:p>
     <w:p>
@@ -767,7 +976,19 @@
         <w:rPr>
           <w:lang w:val="fr-CH"/>
         </w:rPr>
-        <w:t>EBC</w:t>
+        <w:t xml:space="preserve">Taux d’acide </w:t>
+      </w:r>
+      <w:r>
+        <w:rPr>
+          <w:lang w:val="fr-CH"/>
+        </w:rPr>
+        <w:t>alpha (</w:t>
+      </w:r>
+      <w:r>
+        <w:rPr>
+          <w:lang w:val="fr-CH"/>
+        </w:rPr>
+        <w:t>%)</w:t>
       </w:r>
     </w:p>
     <w:p>
@@ -779,14 +1000,16 @@
         </w:numPr>
         <w:jc w:val="both"/>
         <w:rPr>
-          <w:lang w:val="fr-CH"/>
-        </w:rPr>
-      </w:pPr>
-      <w:r>
-        <w:rPr>
-          <w:lang w:val="fr-CH"/>
-        </w:rPr>
-        <w:t>Eau</w:t>
+          <w:u w:val="single"/>
+          <w:lang w:val="fr-CH"/>
+        </w:rPr>
+      </w:pPr>
+      <w:r>
+        <w:rPr>
+          <w:u w:val="single"/>
+          <w:lang w:val="fr-CH"/>
+        </w:rPr>
+        <w:t>Levure</w:t>
       </w:r>
     </w:p>
     <w:p>
@@ -805,7 +1028,82 @@
         <w:rPr>
           <w:lang w:val="fr-CH"/>
         </w:rPr>
-        <w:t>PH</w:t>
+        <w:t>Type de bière associé</w:t>
+      </w:r>
+    </w:p>
+    <w:p>
+      <w:pPr>
+        <w:pStyle w:val="Paragraphedeliste"/>
+        <w:numPr>
+          <w:ilvl w:val="1"/>
+          <w:numId w:val="14"/>
+        </w:numPr>
+        <w:jc w:val="both"/>
+        <w:rPr>
+          <w:lang w:val="fr-CH"/>
+        </w:rPr>
+      </w:pPr>
+      <w:r>
+        <w:rPr>
+          <w:lang w:val="fr-CH"/>
+        </w:rPr>
+        <w:t>Type de fermentation</w:t>
+      </w:r>
+    </w:p>
+    <w:p>
+      <w:pPr>
+        <w:pStyle w:val="Paragraphedeliste"/>
+        <w:numPr>
+          <w:ilvl w:val="1"/>
+          <w:numId w:val="14"/>
+        </w:numPr>
+        <w:jc w:val="both"/>
+        <w:rPr>
+          <w:lang w:val="fr-CH"/>
+        </w:rPr>
+      </w:pPr>
+      <w:r>
+        <w:rPr>
+          <w:lang w:val="fr-CH"/>
+        </w:rPr>
+        <w:t>Température de fermentation</w:t>
+      </w:r>
+      <w:r>
+        <w:rPr>
+          <w:lang w:val="fr-CH"/>
+        </w:rPr>
+        <w:t xml:space="preserve"> max</w:t>
+      </w:r>
+    </w:p>
+    <w:p>
+      <w:pPr>
+        <w:pStyle w:val="Paragraphedeliste"/>
+        <w:numPr>
+          <w:ilvl w:val="1"/>
+          <w:numId w:val="14"/>
+        </w:numPr>
+        <w:jc w:val="both"/>
+        <w:rPr>
+          <w:lang w:val="fr-CH"/>
+        </w:rPr>
+      </w:pPr>
+      <w:r>
+        <w:rPr>
+          <w:lang w:val="fr-CH"/>
+        </w:rPr>
+        <w:t>Température de fermentation</w:t>
+      </w:r>
+      <w:r>
+        <w:rPr>
+          <w:lang w:val="fr-CH"/>
+        </w:rPr>
+        <w:t xml:space="preserve"> m</w:t>
+      </w:r>
+      <w:r>
+        <w:rPr>
+          <w:lang w:val="fr-CH"/>
+        </w:rPr>
+        <w:t>in</w:t>
       </w:r>
     </w:p>
     <w:p>
@@ -817,14 +1115,16 @@
         </w:numPr>
         <w:jc w:val="both"/>
         <w:rPr>
-          <w:lang w:val="fr-CH"/>
-        </w:rPr>
-      </w:pPr>
-      <w:r>
-        <w:rPr>
-          <w:lang w:val="fr-CH"/>
-        </w:rPr>
-        <w:t>Houblon</w:t>
+          <w:u w:val="single"/>
+          <w:lang w:val="fr-CH"/>
+        </w:rPr>
+      </w:pPr>
+      <w:r>
+        <w:rPr>
+          <w:u w:val="single"/>
+          <w:lang w:val="fr-CH"/>
+        </w:rPr>
+        <w:t>Malt</w:t>
       </w:r>
     </w:p>
     <w:p>
@@ -843,7 +1143,13 @@
         <w:rPr>
           <w:lang w:val="fr-CH"/>
         </w:rPr>
-        <w:t>Nom</w:t>
+        <w:t>EBC</w:t>
+      </w:r>
+      <w:r>
+        <w:rPr>
+          <w:lang w:val="fr-CH"/>
+        </w:rPr>
+        <w:t xml:space="preserve"> (min-max)</w:t>
       </w:r>
     </w:p>
     <w:p>
@@ -862,7 +1168,7 @@
         <w:rPr>
           <w:lang w:val="fr-CH"/>
         </w:rPr>
-        <w:t>Type (Amérisant / Aromatique)</w:t>
+        <w:t>Type spécifique</w:t>
       </w:r>
     </w:p>
     <w:p>
@@ -881,7 +1187,133 @@
         <w:rPr>
           <w:lang w:val="fr-CH"/>
         </w:rPr>
-        <w:t>Taux d’acide alpha(%)</w:t>
+        <w:t>Type</w:t>
+      </w:r>
+      <w:r>
+        <w:rPr>
+          <w:lang w:val="fr-CH"/>
+        </w:rPr>
+        <w:t xml:space="preserve"> de céréale (Orge/Blé/Seigle</w:t>
+      </w:r>
+      <w:r>
+        <w:rPr>
+          <w:lang w:val="fr-CH"/>
+        </w:rPr>
+        <w:t>/riz/mais</w:t>
+      </w:r>
+      <w:r>
+        <w:rPr>
+          <w:lang w:val="fr-CH"/>
+        </w:rPr>
+        <w:t>)</w:t>
+      </w:r>
+    </w:p>
+    <w:p>
+      <w:pPr>
+        <w:jc w:val="both"/>
+        <w:rPr>
+          <w:lang w:val="fr-CH"/>
+        </w:rPr>
+      </w:pPr>
+      <w:r>
+        <w:rPr>
+          <w:lang w:val="fr-CH"/>
+        </w:rPr>
+        <w:t xml:space="preserve">Des ingrédients supplémentaires peuvent être ajoutés. </w:t>
+      </w:r>
+      <w:r>
+        <w:rPr>
+          <w:lang w:val="fr-CH"/>
+        </w:rPr>
+        <w:t>Dans la recette est aussi présente la quantité de bière voulue. La quantité des ingrédients vari</w:t>
+      </w:r>
+      <w:r>
+        <w:rPr>
+          <w:lang w:val="fr-CH"/>
+        </w:rPr>
+        <w:t>e</w:t>
+      </w:r>
+      <w:r>
+        <w:rPr>
+          <w:lang w:val="fr-CH"/>
+        </w:rPr>
+        <w:t xml:space="preserve"> en fonction de la quantité de bière voulue.</w:t>
+      </w:r>
+      <w:r>
+        <w:rPr>
+          <w:lang w:val="fr-CH"/>
+        </w:rPr>
+        <w:t xml:space="preserve"> </w:t>
+      </w:r>
+      <w:r>
+        <w:rPr>
+          <w:lang w:val="fr-CH"/>
+        </w:rPr>
+        <w:t>Une recette contient plusieurs étapes.</w:t>
+      </w:r>
+      <w:r>
+        <w:rPr>
+          <w:lang w:val="fr-CH"/>
+        </w:rPr>
+        <w:t xml:space="preserve"> </w:t>
+      </w:r>
+      <w:r>
+        <w:rPr>
+          <w:lang w:val="fr-CH"/>
+        </w:rPr>
+        <w:t>Chaque étape de fabrication est très variée en fonction du type de bière souhaité</w:t>
+      </w:r>
+      <w:r>
+        <w:rPr>
+          <w:lang w:val="fr-CH"/>
+        </w:rPr>
+        <w:t>.</w:t>
+      </w:r>
+      <w:r>
+        <w:rPr>
+          <w:lang w:val="fr-CH"/>
+        </w:rPr>
+        <w:t xml:space="preserve"> Une recette produit une bière.</w:t>
+      </w:r>
+    </w:p>
+    <w:p>
+      <w:pPr>
+        <w:pStyle w:val="Titre2"/>
+        <w:rPr>
+          <w:lang w:val="fr-CH"/>
+        </w:rPr>
+      </w:pPr>
+      <w:r>
+        <w:rPr>
+          <w:lang w:val="fr-CH"/>
+        </w:rPr>
+        <w:t>Ingrédient</w:t>
+      </w:r>
+    </w:p>
+    <w:p>
+      <w:pPr>
+        <w:jc w:val="both"/>
+        <w:rPr>
+          <w:lang w:val="fr-CH"/>
+        </w:rPr>
+      </w:pPr>
+      <w:r>
+        <w:rPr>
+          <w:lang w:val="fr-CH"/>
+        </w:rPr>
+        <w:t xml:space="preserve">Un ingrédient est très </w:t>
+      </w:r>
+      <w:r>
+        <w:rPr>
+          <w:lang w:val="fr-CH"/>
+        </w:rPr>
+        <w:t>abstrait</w:t>
+      </w:r>
+      <w:r>
+        <w:rPr>
+          <w:lang w:val="fr-CH"/>
+        </w:rPr>
+        <w:t>, car il peut avoir n’importe quel attribut en fonction de sa nature. En revanche, tous les ingrédients possèdent au minimum :</w:t>
       </w:r>
     </w:p>
     <w:p>
@@ -889,84 +1321,136 @@
         <w:pStyle w:val="Paragraphedeliste"/>
         <w:numPr>
           <w:ilvl w:val="0"/>
-          <w:numId w:val="14"/>
+          <w:numId w:val="17"/>
         </w:numPr>
-        <w:jc w:val="both"/>
-        <w:rPr>
-          <w:lang w:val="fr-CH"/>
-        </w:rPr>
-      </w:pPr>
-      <w:r>
-        <w:rPr>
-          <w:lang w:val="fr-CH"/>
-        </w:rPr>
-        <w:t>Levure</w:t>
+        <w:rPr>
+          <w:lang w:val="fr-CH"/>
+        </w:rPr>
+      </w:pPr>
+      <w:r>
+        <w:rPr>
+          <w:lang w:val="fr-CH"/>
+        </w:rPr>
+        <w:t>Un nom</w:t>
       </w:r>
     </w:p>
     <w:p>
       <w:pPr>
         <w:pStyle w:val="Paragraphedeliste"/>
         <w:numPr>
-          <w:ilvl w:val="1"/>
-          <w:numId w:val="14"/>
+          <w:ilvl w:val="0"/>
+          <w:numId w:val="17"/>
         </w:numPr>
-        <w:jc w:val="both"/>
-        <w:rPr>
-          <w:lang w:val="fr-CH"/>
-        </w:rPr>
-      </w:pPr>
-      <w:r>
-        <w:rPr>
-          <w:lang w:val="fr-CH"/>
-        </w:rPr>
-        <w:t>Nom</w:t>
+        <w:rPr>
+          <w:lang w:val="fr-CH"/>
+        </w:rPr>
+      </w:pPr>
+      <w:r>
+        <w:rPr>
+          <w:lang w:val="fr-CH"/>
+        </w:rPr>
+        <w:t>Une catégorie</w:t>
       </w:r>
     </w:p>
     <w:p>
       <w:pPr>
         <w:pStyle w:val="Paragraphedeliste"/>
         <w:numPr>
-          <w:ilvl w:val="1"/>
-          <w:numId w:val="14"/>
+          <w:ilvl w:val="0"/>
+          <w:numId w:val="17"/>
         </w:numPr>
-        <w:jc w:val="both"/>
-        <w:rPr>
-          <w:lang w:val="fr-CH"/>
-        </w:rPr>
-      </w:pPr>
-      <w:r>
-        <w:rPr>
-          <w:lang w:val="fr-CH"/>
-        </w:rPr>
-        <w:t>Type de bière associé</w:t>
+        <w:rPr>
+          <w:lang w:val="fr-CH"/>
+        </w:rPr>
+      </w:pPr>
+      <w:r>
+        <w:rPr>
+          <w:lang w:val="fr-CH"/>
+        </w:rPr>
+        <w:t>Une quantité</w:t>
       </w:r>
     </w:p>
     <w:p>
       <w:pPr>
         <w:pStyle w:val="Paragraphedeliste"/>
         <w:numPr>
-          <w:ilvl w:val="1"/>
-          <w:numId w:val="14"/>
+          <w:ilvl w:val="0"/>
+          <w:numId w:val="17"/>
         </w:numPr>
-        <w:jc w:val="both"/>
-        <w:rPr>
-          <w:lang w:val="fr-CH"/>
-        </w:rPr>
-      </w:pPr>
-      <w:r>
-        <w:rPr>
-          <w:lang w:val="fr-CH"/>
-        </w:rPr>
-        <w:t>Type de fermentation</w:t>
+        <w:rPr>
+          <w:lang w:val="fr-CH"/>
+        </w:rPr>
+      </w:pPr>
+      <w:r>
+        <w:rPr>
+          <w:lang w:val="fr-CH"/>
+        </w:rPr>
+        <w:t>Une provenance</w:t>
+      </w:r>
+      <w:r>
+        <w:rPr>
+          <w:lang w:val="fr-CH"/>
+        </w:rPr>
+        <w:t xml:space="preserve"> (et sous-provenance)</w:t>
       </w:r>
     </w:p>
     <w:p>
       <w:pPr>
         <w:pStyle w:val="Paragraphedeliste"/>
         <w:numPr>
-          <w:ilvl w:val="1"/>
-          <w:numId w:val="14"/>
+          <w:ilvl w:val="0"/>
+          <w:numId w:val="17"/>
         </w:numPr>
+        <w:rPr>
+          <w:lang w:val="fr-CH"/>
+        </w:rPr>
+      </w:pPr>
+      <w:r>
+        <w:rPr>
+          <w:lang w:val="fr-CH"/>
+        </w:rPr>
+        <w:t>Description (texte)</w:t>
+      </w:r>
+    </w:p>
+    <w:p>
+      <w:pPr>
+        <w:pStyle w:val="Paragraphedeliste"/>
+        <w:numPr>
+          <w:ilvl w:val="0"/>
+          <w:numId w:val="17"/>
+        </w:numPr>
+        <w:rPr>
+          <w:lang w:val="fr-CH"/>
+        </w:rPr>
+      </w:pPr>
+      <w:r>
+        <w:rPr>
+          <w:lang w:val="fr-CH"/>
+        </w:rPr>
+        <w:t>Unité de quantité</w:t>
+      </w:r>
+    </w:p>
+    <w:p>
+      <w:pPr>
+        <w:pStyle w:val="Paragraphedeliste"/>
+        <w:numPr>
+          <w:ilvl w:val="0"/>
+          <w:numId w:val="17"/>
+        </w:numPr>
+        <w:rPr>
+          <w:lang w:val="fr-CH"/>
+        </w:rPr>
+      </w:pPr>
+      <w:r>
+        <w:rPr>
+          <w:lang w:val="fr-CH"/>
+        </w:rPr>
+        <w:t>Prix/unité</w:t>
+      </w:r>
+    </w:p>
+    <w:p>
+      <w:pPr>
+        <w:pStyle w:val="Titre2"/>
         <w:jc w:val="both"/>
         <w:rPr>
           <w:lang w:val="fr-CH"/>
@@ -976,7 +1460,13 @@
         <w:rPr>
           <w:lang w:val="fr-CH"/>
         </w:rPr>
-        <w:t>Température de fermentation</w:t>
+        <w:t>É</w:t>
+      </w:r>
+      <w:r>
+        <w:rPr>
+          <w:lang w:val="fr-CH"/>
+        </w:rPr>
+        <w:t>tape</w:t>
       </w:r>
     </w:p>
     <w:p>
@@ -990,79 +1480,43 @@
         <w:rPr>
           <w:lang w:val="fr-CH"/>
         </w:rPr>
-        <w:t xml:space="preserve">Des ingrédients supplémentaires peuvent être ajoutés. </w:t>
-      </w:r>
-      <w:r>
-        <w:rPr>
-          <w:lang w:val="fr-CH"/>
-        </w:rPr>
-        <w:t>Dans la recette est aussi présente la quantité de bière voulue. La quantité des ingrédients variant en fonction de la quantité de bière voulue.</w:t>
-      </w:r>
-    </w:p>
-    <w:p>
-      <w:pPr>
-        <w:jc w:val="both"/>
-        <w:rPr>
-          <w:lang w:val="fr-CH"/>
-        </w:rPr>
-      </w:pPr>
-      <w:r>
-        <w:rPr>
-          <w:lang w:val="fr-CH"/>
-        </w:rPr>
-        <w:t>Une recette contient plusieurs étapes.</w:t>
-      </w:r>
-      <w:r>
-        <w:rPr>
-          <w:lang w:val="fr-CH"/>
-        </w:rPr>
-        <w:t xml:space="preserve"> </w:t>
-      </w:r>
-      <w:r>
-        <w:rPr>
-          <w:lang w:val="fr-CH"/>
-        </w:rPr>
-        <w:t>Chaque étape de fabrication est très variée en fonction du type de bière souhaité</w:t>
-      </w:r>
-      <w:r>
-        <w:rPr>
-          <w:lang w:val="fr-CH"/>
-        </w:rPr>
-        <w:t>. Chaque étape affiche les ingrédients et leur quantité nécessaires, mais surtout les durées et températures de toutes les manipulations à effectuer. Chaque étape peut être chronométrée. Le compte à rebours débute avec une action de la part de l’utilisateur.</w:t>
-      </w:r>
-    </w:p>
-    <w:p>
-      <w:pPr>
-        <w:pStyle w:val="Titre1"/>
-        <w:rPr>
-          <w:lang w:val="fr-CH"/>
-        </w:rPr>
-      </w:pPr>
-      <w:r>
-        <w:rPr>
-          <w:lang w:val="fr-CH"/>
-        </w:rPr>
-        <w:lastRenderedPageBreak/>
-        <w:t>Description d’une étape</w:t>
-      </w:r>
-    </w:p>
-    <w:p>
-      <w:pPr>
-        <w:rPr>
-          <w:lang w:val="fr-CH"/>
-        </w:rPr>
-      </w:pPr>
-      <w:r>
-        <w:rPr>
-          <w:lang w:val="fr-CH"/>
-        </w:rPr>
-        <w:t>Une étape est identifiée par un ID unique. Elle fait partie d’une catégorie (voir chapitre suivant)</w:t>
-      </w:r>
-      <w:r>
-        <w:rPr>
-          <w:lang w:val="fr-CH"/>
-        </w:rPr>
-        <w:t>. Elle peut contenir des ingrédients et contient une durée. Une étape peut être chronométrée ou non, en fonction de sa catégorie.</w:t>
+        <w:t xml:space="preserve">Une étape est identifiée par un </w:t>
+      </w:r>
+      <w:r>
+        <w:rPr>
+          <w:lang w:val="fr-CH"/>
+        </w:rPr>
+        <w:t>numéro</w:t>
+      </w:r>
+      <w:r>
+        <w:rPr>
+          <w:lang w:val="fr-CH"/>
+        </w:rPr>
+        <w:t>. Elle fait partie d’une catégorie (voir chapitre suivant)</w:t>
+      </w:r>
+      <w:r>
+        <w:rPr>
+          <w:lang w:val="fr-CH"/>
+        </w:rPr>
+        <w:t>. Elle peut contenir des ingrédients et contient une durée. Une étape peut être chronométrée ou non</w:t>
+      </w:r>
+      <w:r>
+        <w:rPr>
+          <w:lang w:val="fr-CH"/>
+        </w:rPr>
+        <w:t>. Finalement, une étape peut contenir des notes spécifiques aux techniques de brassages à respecter</w:t>
+      </w:r>
+      <w:r>
+        <w:rPr>
+          <w:lang w:val="fr-CH"/>
+        </w:rPr>
+        <w:t xml:space="preserve"> (paliers de température)</w:t>
+      </w:r>
+      <w:r>
+        <w:rPr>
+          <w:lang w:val="fr-CH"/>
+        </w:rPr>
+        <w:t>.</w:t>
       </w:r>
     </w:p>
     <w:p>
@@ -1111,6 +1565,7 @@
       </w:pPr>
       <w:r>
         <w:rPr>
+          <w:u w:val="single"/>
           <w:lang w:val="fr-CH"/>
         </w:rPr>
         <w:t>La préparation</w:t>
@@ -1172,6 +1627,7 @@
       </w:pPr>
       <w:r>
         <w:rPr>
+          <w:u w:val="single"/>
           <w:lang w:val="fr-CH"/>
         </w:rPr>
         <w:t>L’empâtage</w:t>
@@ -1213,11 +1669,21 @@
           <w:lang w:val="fr-CH"/>
         </w:rPr>
       </w:pPr>
-      <w:r>
-        <w:rPr>
-          <w:lang w:val="fr-CH"/>
-        </w:rPr>
-        <w:t>Mash-out</w:t>
+      <w:proofErr w:type="spellStart"/>
+      <w:r>
+        <w:rPr>
+          <w:u w:val="single"/>
+          <w:lang w:val="fr-CH"/>
+        </w:rPr>
+        <w:t>Mash</w:t>
+      </w:r>
+      <w:proofErr w:type="spellEnd"/>
+      <w:r>
+        <w:rPr>
+          <w:u w:val="single"/>
+          <w:lang w:val="fr-CH"/>
+        </w:rPr>
+        <w:t>-out</w:t>
       </w:r>
       <w:r>
         <w:rPr>
@@ -1258,18 +1724,21 @@
       </w:pPr>
       <w:r>
         <w:rPr>
+          <w:u w:val="single"/>
           <w:lang w:val="fr-CH"/>
         </w:rPr>
         <w:t xml:space="preserve">Filtration &amp; </w:t>
       </w:r>
       <w:r>
         <w:rPr>
+          <w:u w:val="single"/>
           <w:lang w:val="fr-CH"/>
         </w:rPr>
         <w:t>rinçage</w:t>
       </w:r>
       <w:r>
         <w:rPr>
+          <w:u w:val="single"/>
           <w:lang w:val="fr-CH"/>
         </w:rPr>
         <w:t xml:space="preserve"> des drêches</w:t>
@@ -1313,6 +1782,7 @@
       </w:pPr>
       <w:r>
         <w:rPr>
+          <w:u w:val="single"/>
           <w:lang w:val="fr-CH"/>
         </w:rPr>
         <w:t>Mesure de la densité</w:t>
@@ -1356,6 +1826,7 @@
       </w:pPr>
       <w:r>
         <w:rPr>
+          <w:u w:val="single"/>
           <w:lang w:val="fr-CH"/>
         </w:rPr>
         <w:t>Ebullition du moût</w:t>
@@ -1399,18 +1870,21 @@
       </w:pPr>
       <w:r>
         <w:rPr>
+          <w:u w:val="single"/>
           <w:lang w:val="fr-CH"/>
         </w:rPr>
         <w:t>Refroidissement</w:t>
       </w:r>
       <w:r>
         <w:rPr>
+          <w:u w:val="single"/>
           <w:lang w:val="fr-CH"/>
         </w:rPr>
         <w:t xml:space="preserve"> et oxygénation</w:t>
       </w:r>
       <w:r>
         <w:rPr>
+          <w:u w:val="single"/>
           <w:lang w:val="fr-CH"/>
         </w:rPr>
         <w:t xml:space="preserve"> du moût</w:t>
@@ -1448,6 +1922,7 @@
       </w:pPr>
       <w:r>
         <w:rPr>
+          <w:u w:val="single"/>
           <w:lang w:val="fr-CH"/>
         </w:rPr>
         <w:t>Fermentation primaire</w:t>
@@ -1497,6 +1972,7 @@
       </w:pPr>
       <w:r>
         <w:rPr>
+          <w:u w:val="single"/>
           <w:lang w:val="fr-CH"/>
         </w:rPr>
         <w:t>Garde</w:t>
@@ -1576,15 +2052,23 @@
       </w:pPr>
       <w:r>
         <w:rPr>
+          <w:u w:val="single"/>
           <w:lang w:val="fr-CH"/>
         </w:rPr>
         <w:t xml:space="preserve">Mise en </w:t>
       </w:r>
       <w:r>
         <w:rPr>
-          <w:lang w:val="fr-CH"/>
-        </w:rPr>
-        <w:t>bouteille :</w:t>
+          <w:u w:val="single"/>
+          <w:lang w:val="fr-CH"/>
+        </w:rPr>
+        <w:t>bouteille</w:t>
+      </w:r>
+      <w:r>
+        <w:rPr>
+          <w:lang w:val="fr-CH"/>
+        </w:rPr>
+        <w:t xml:space="preserve"> :</w:t>
       </w:r>
       <w:r>
         <w:rPr>
@@ -1598,13 +2082,112 @@
         </w:rPr>
         <w:t>Il s’agit de la dernière étape de la fabrication, ajouter du sucre dans la bière, puis mettre le tout en bouteille. La bière sera prête entre 3 semaines et 1 mois après la mise en bouteille.</w:t>
       </w:r>
+      <w:r>
+        <w:rPr>
+          <w:lang w:val="fr-CH"/>
+        </w:rPr>
+        <w:t xml:space="preserve"> </w:t>
+      </w:r>
+    </w:p>
+    <w:p>
+      <w:pPr>
+        <w:rPr>
+          <w:lang w:val="fr-CH"/>
+        </w:rPr>
+        <w:sectPr>
+          <w:headerReference w:type="default" r:id="rId8"/>
+          <w:footerReference w:type="default" r:id="rId9"/>
+          <w:headerReference w:type="first" r:id="rId10"/>
+          <w:footerReference w:type="first" r:id="rId11"/>
+          <w:pgSz w:w="11906" w:h="16838"/>
+          <w:pgMar w:top="1498" w:right="1440" w:bottom="993" w:left="1440" w:header="851" w:footer="440" w:gutter="0"/>
+          <w:cols w:space="708"/>
+          <w:titlePg/>
+          <w:docGrid w:linePitch="360"/>
+        </w:sectPr>
+      </w:pPr>
+    </w:p>
+    <w:p>
+      <w:pPr>
+        <w:pStyle w:val="Titre1"/>
+        <w:rPr>
+          <w:lang w:val="fr-CH"/>
+        </w:rPr>
+      </w:pPr>
+      <w:r>
+        <w:rPr>
+          <w:noProof/>
+          <w:lang w:val="fr-CH"/>
+        </w:rPr>
+        <w:lastRenderedPageBreak/>
+        <w:drawing>
+          <wp:anchor distT="0" distB="0" distL="114300" distR="114300" simplePos="0" relativeHeight="251658240" behindDoc="0" locked="0" layoutInCell="1" allowOverlap="1" wp14:anchorId="06070414" wp14:editId="0881DF0A">
+            <wp:simplePos x="0" y="0"/>
+            <wp:positionH relativeFrom="page">
+              <wp:align>center</wp:align>
+            </wp:positionH>
+            <wp:positionV relativeFrom="paragraph">
+              <wp:posOffset>1221740</wp:posOffset>
+            </wp:positionV>
+            <wp:extent cx="9096375" cy="3267075"/>
+            <wp:effectExtent l="0" t="0" r="9525" b="9525"/>
+            <wp:wrapSquare wrapText="bothSides"/>
+            <wp:docPr id="12" name="Image 12"/>
+            <wp:cNvGraphicFramePr>
+              <a:graphicFrameLocks xmlns:a="http://schemas.openxmlformats.org/drawingml/2006/main" noChangeAspect="1"/>
+            </wp:cNvGraphicFramePr>
+            <a:graphic xmlns:a="http://schemas.openxmlformats.org/drawingml/2006/main">
+              <a:graphicData uri="http://schemas.openxmlformats.org/drawingml/2006/picture">
+                <pic:pic xmlns:pic="http://schemas.openxmlformats.org/drawingml/2006/picture">
+                  <pic:nvPicPr>
+                    <pic:cNvPr id="0" name="Picture 2"/>
+                    <pic:cNvPicPr>
+                      <a:picLocks noChangeAspect="1" noChangeArrowheads="1"/>
+                    </pic:cNvPicPr>
+                  </pic:nvPicPr>
+                  <pic:blipFill>
+                    <a:blip r:embed="rId12">
+                      <a:extLst>
+                        <a:ext uri="{28A0092B-C50C-407E-A947-70E740481C1C}">
+                          <a14:useLocalDpi xmlns:a14="http://schemas.microsoft.com/office/drawing/2010/main" val="0"/>
+                        </a:ext>
+                      </a:extLst>
+                    </a:blip>
+                    <a:srcRect/>
+                    <a:stretch>
+                      <a:fillRect/>
+                    </a:stretch>
+                  </pic:blipFill>
+                  <pic:spPr bwMode="auto">
+                    <a:xfrm>
+                      <a:off x="0" y="0"/>
+                      <a:ext cx="9096375" cy="3267075"/>
+                    </a:xfrm>
+                    <a:prstGeom prst="rect">
+                      <a:avLst/>
+                    </a:prstGeom>
+                    <a:noFill/>
+                    <a:ln>
+                      <a:noFill/>
+                    </a:ln>
+                  </pic:spPr>
+                </pic:pic>
+              </a:graphicData>
+            </a:graphic>
+          </wp:anchor>
+        </w:drawing>
+      </w:r>
+      <w:r>
+        <w:rPr>
+          <w:lang w:val="fr-CH"/>
+        </w:rPr>
+        <w:t>Modélisation conceptuelle</w:t>
+      </w:r>
     </w:p>
     <w:sectPr>
-      <w:headerReference w:type="default" r:id="rId8"/>
-      <w:footerReference w:type="default" r:id="rId9"/>
-      <w:headerReference w:type="first" r:id="rId10"/>
-      <w:pgSz w:w="11906" w:h="16838"/>
-      <w:pgMar w:top="1498" w:right="1440" w:bottom="1135" w:left="1440" w:header="851" w:footer="440" w:gutter="0"/>
+      <w:headerReference w:type="first" r:id="rId13"/>
+      <w:pgSz w:w="16838" w:h="11906" w:orient="landscape"/>
+      <w:pgMar w:top="1440" w:right="1498" w:bottom="993" w:left="993" w:header="851" w:footer="440" w:gutter="0"/>
       <w:cols w:space="708"/>
       <w:titlePg/>
       <w:docGrid w:linePitch="360"/>
@@ -1678,7 +2261,21 @@
             <w:rPr>
               <w:lang w:val="en-CH"/>
             </w:rPr>
-            <w:t>T. Germano, T. Van Hove</w:t>
+            <w:t xml:space="preserve">T. </w:t>
+          </w:r>
+          <w:proofErr w:type="spellStart"/>
+          <w:r>
+            <w:rPr>
+              <w:lang w:val="en-CH"/>
+            </w:rPr>
+            <w:t>Germano</w:t>
+          </w:r>
+          <w:proofErr w:type="spellEnd"/>
+          <w:r>
+            <w:rPr>
+              <w:lang w:val="en-CH"/>
+            </w:rPr>
+            <w:t>, T. Van Hove</w:t>
           </w:r>
         </w:p>
       </w:tc>
@@ -1720,7 +2317,7 @@
               <w:noProof/>
               <w:lang w:val="en-US"/>
             </w:rPr>
-            <w:t>27.09.2022</w:t>
+            <w:t>31.10.2022</w:t>
           </w:r>
           <w:r>
             <w:rPr>
@@ -1830,6 +2427,225 @@
         <w:sz w:val="2"/>
         <w:szCs w:val="2"/>
         <w:lang w:val="en-US"/>
+      </w:rPr>
+    </w:pPr>
+  </w:p>
+</w:ftr>
+</file>
+
+<file path=word/footer2.xml><?xml version="1.0" encoding="utf-8"?>
+<w:ftr xmlns:wpc="http://schemas.microsoft.com/office/word/2010/wordprocessingCanvas" xmlns:cx="http://schemas.microsoft.com/office/drawing/2014/chartex" xmlns:cx1="http://schemas.microsoft.com/office/drawing/2015/9/8/chartex" xmlns:cx2="http://schemas.microsoft.com/office/drawing/2015/10/21/chartex" xmlns:cx3="http://schemas.microsoft.com/office/drawing/2016/5/9/chartex" xmlns:cx4="http://schemas.microsoft.com/office/drawing/2016/5/10/chartex" xmlns:cx5="http://schemas.microsoft.com/office/drawing/2016/5/11/chartex" xmlns:cx6="http://schemas.microsoft.com/office/drawing/2016/5/12/chartex" xmlns:cx7="http://schemas.microsoft.com/office/drawing/2016/5/13/chartex" xmlns:cx8="http://schemas.microsoft.com/office/drawing/2016/5/14/chartex" xmlns:mc="http://schemas.openxmlformats.org/markup-compatibility/2006" xmlns:aink="http://schemas.microsoft.com/office/drawing/2016/ink" xmlns:am3d="http://schemas.microsoft.com/office/drawing/2017/model3d" xmlns:o="urn:schemas-microsoft-com:office:office" xmlns:oel="http://schemas.microsoft.com/office/2019/extlst" xmlns:r="http://schemas.openxmlformats.org/officeDocument/2006/relationships" xmlns:m="http://schemas.openxmlformats.org/officeDocument/2006/math" xmlns:v="urn:schemas-microsoft-com:vml" xmlns:wp14="http://schemas.microsoft.com/office/word/2010/wordprocessingDrawing" xmlns:wp="http://schemas.openxmlformats.org/drawingml/2006/wordprocessingDrawing" xmlns:w10="urn:schemas-microsoft-com:office:word" xmlns:w="http://schemas.openxmlformats.org/wordprocessingml/2006/main" xmlns:w14="http://schemas.microsoft.com/office/word/2010/wordml" xmlns:w15="http://schemas.microsoft.com/office/word/2012/wordml" xmlns:w16cex="http://schemas.microsoft.com/office/word/2018/wordml/cex" xmlns:w16cid="http://schemas.microsoft.com/office/word/2016/wordml/cid" xmlns:w16="http://schemas.microsoft.com/office/word/2018/wordml" xmlns:w16sdtdh="http://schemas.microsoft.com/office/word/2020/wordml/sdtdatahash" xmlns:w16se="http://schemas.microsoft.com/office/word/2015/wordml/symex" xmlns:wpg="http://schemas.microsoft.com/office/word/2010/wordprocessingGroup" xmlns:wpi="http://schemas.microsoft.com/office/word/2010/wordprocessingInk" xmlns:wne="http://schemas.microsoft.com/office/word/2006/wordml" xmlns:wps="http://schemas.microsoft.com/office/word/2010/wordprocessingShape" mc:Ignorable="w14 w15 w16se w16cid w16 w16cex w16sdtdh wp14">
+  <w:tbl>
+    <w:tblPr>
+      <w:tblStyle w:val="Grilledutableau"/>
+      <w:tblW w:w="14483" w:type="dxa"/>
+      <w:tblBorders>
+        <w:top w:val="single" w:sz="12" w:space="0" w:color="auto"/>
+        <w:left w:val="single" w:sz="4" w:space="0" w:color="FFFFFF"/>
+        <w:bottom w:val="single" w:sz="4" w:space="0" w:color="FFFFFF"/>
+        <w:right w:val="single" w:sz="4" w:space="0" w:color="FFFFFF"/>
+        <w:insideH w:val="single" w:sz="4" w:space="0" w:color="FFFFFF"/>
+        <w:insideV w:val="single" w:sz="4" w:space="0" w:color="FFFFFF"/>
+      </w:tblBorders>
+      <w:tblLook w:val="04A0" w:firstRow="1" w:lastRow="0" w:firstColumn="1" w:lastColumn="0" w:noHBand="0" w:noVBand="1"/>
+    </w:tblPr>
+    <w:tblGrid>
+      <w:gridCol w:w="3005"/>
+      <w:gridCol w:w="8472"/>
+      <w:gridCol w:w="3006"/>
+    </w:tblGrid>
+    <w:tr>
+      <w:tc>
+        <w:tcPr>
+          <w:tcW w:w="3005" w:type="dxa"/>
+          <w:tcBorders>
+            <w:top w:val="single" w:sz="18" w:space="0" w:color="808080"/>
+          </w:tcBorders>
+        </w:tcPr>
+        <w:p>
+          <w:pPr>
+            <w:pStyle w:val="Pieddepage"/>
+            <w:rPr>
+              <w:lang w:val="en-CH"/>
+            </w:rPr>
+          </w:pPr>
+          <w:r>
+            <w:rPr>
+              <w:lang w:val="en-CH"/>
+            </w:rPr>
+            <w:t xml:space="preserve">T. </w:t>
+          </w:r>
+          <w:proofErr w:type="spellStart"/>
+          <w:r>
+            <w:rPr>
+              <w:lang w:val="en-CH"/>
+            </w:rPr>
+            <w:t>Germano</w:t>
+          </w:r>
+          <w:proofErr w:type="spellEnd"/>
+          <w:r>
+            <w:rPr>
+              <w:lang w:val="en-CH"/>
+            </w:rPr>
+            <w:t>, T. Van Hove</w:t>
+          </w:r>
+        </w:p>
+      </w:tc>
+      <w:tc>
+        <w:tcPr>
+          <w:tcW w:w="8472" w:type="dxa"/>
+          <w:tcBorders>
+            <w:top w:val="single" w:sz="18" w:space="0" w:color="808080"/>
+          </w:tcBorders>
+        </w:tcPr>
+        <w:p>
+          <w:pPr>
+            <w:pStyle w:val="Pieddepage"/>
+            <w:jc w:val="center"/>
+            <w:rPr>
+              <w:lang w:val="en-US"/>
+            </w:rPr>
+          </w:pPr>
+          <w:r>
+            <w:rPr>
+              <w:lang w:val="en-US"/>
+            </w:rPr>
+            <w:fldChar w:fldCharType="begin"/>
+          </w:r>
+          <w:r>
+            <w:rPr>
+              <w:lang w:val="en-US"/>
+            </w:rPr>
+            <w:instrText xml:space="preserve"> DATE  \@ "dd.MM.yyyy" \* MERGEFORMAT </w:instrText>
+          </w:r>
+          <w:r>
+            <w:rPr>
+              <w:lang w:val="en-US"/>
+            </w:rPr>
+            <w:fldChar w:fldCharType="separate"/>
+          </w:r>
+          <w:r>
+            <w:rPr>
+              <w:noProof/>
+              <w:lang w:val="en-US"/>
+            </w:rPr>
+            <w:t>31.10.2022</w:t>
+          </w:r>
+          <w:r>
+            <w:rPr>
+              <w:lang w:val="en-US"/>
+            </w:rPr>
+            <w:fldChar w:fldCharType="end"/>
+          </w:r>
+        </w:p>
+      </w:tc>
+      <w:tc>
+        <w:tcPr>
+          <w:tcW w:w="3006" w:type="dxa"/>
+          <w:tcBorders>
+            <w:top w:val="single" w:sz="18" w:space="0" w:color="808080"/>
+          </w:tcBorders>
+        </w:tcPr>
+        <w:p>
+          <w:pPr>
+            <w:pStyle w:val="Pieddepage"/>
+            <w:jc w:val="right"/>
+            <w:rPr>
+              <w:lang w:val="en-CH"/>
+            </w:rPr>
+          </w:pPr>
+          <w:r>
+            <w:rPr>
+              <w:lang w:val="en-CH"/>
+            </w:rPr>
+            <w:t xml:space="preserve">Page </w:t>
+          </w:r>
+          <w:r>
+            <w:rPr>
+              <w:lang w:val="en-CH"/>
+            </w:rPr>
+            <w:fldChar w:fldCharType="begin"/>
+          </w:r>
+          <w:r>
+            <w:rPr>
+              <w:lang w:val="en-CH"/>
+            </w:rPr>
+            <w:instrText xml:space="preserve"> PAGE   \* MERGEFORMAT </w:instrText>
+          </w:r>
+          <w:r>
+            <w:rPr>
+              <w:lang w:val="en-CH"/>
+            </w:rPr>
+            <w:fldChar w:fldCharType="separate"/>
+          </w:r>
+          <w:r>
+            <w:rPr>
+              <w:lang w:val="en-CH"/>
+            </w:rPr>
+            <w:t>2</w:t>
+          </w:r>
+          <w:r>
+            <w:rPr>
+              <w:lang w:val="en-CH"/>
+            </w:rPr>
+            <w:fldChar w:fldCharType="end"/>
+          </w:r>
+          <w:r>
+            <w:rPr>
+              <w:lang w:val="en-CH"/>
+            </w:rPr>
+            <w:t xml:space="preserve"> / </w:t>
+          </w:r>
+          <w:r>
+            <w:rPr>
+              <w:lang w:val="en-CH"/>
+            </w:rPr>
+            <w:fldChar w:fldCharType="begin"/>
+          </w:r>
+          <w:r>
+            <w:rPr>
+              <w:lang w:val="en-CH"/>
+            </w:rPr>
+            <w:instrText xml:space="preserve"> NUMPAGES   \* MERGEFORMAT </w:instrText>
+          </w:r>
+          <w:r>
+            <w:rPr>
+              <w:lang w:val="en-CH"/>
+            </w:rPr>
+            <w:fldChar w:fldCharType="separate"/>
+          </w:r>
+          <w:r>
+            <w:rPr>
+              <w:lang w:val="en-CH"/>
+            </w:rPr>
+            <w:t>5</w:t>
+          </w:r>
+          <w:r>
+            <w:rPr>
+              <w:lang w:val="en-CH"/>
+            </w:rPr>
+            <w:fldChar w:fldCharType="end"/>
+          </w:r>
+        </w:p>
+      </w:tc>
+    </w:tr>
+  </w:tbl>
+  <w:p>
+    <w:pPr>
+      <w:pStyle w:val="Pieddepage"/>
+      <w:rPr>
+        <w:sz w:val="2"/>
+        <w:szCs w:val="2"/>
+        <w:lang w:val="en-US"/>
+      </w:rPr>
+    </w:pPr>
+  </w:p>
+  <w:p>
+    <w:pPr>
+      <w:pStyle w:val="Pieddepage"/>
+      <w:rPr>
+        <w:sz w:val="2"/>
+        <w:szCs w:val="2"/>
       </w:rPr>
     </w:pPr>
   </w:p>
@@ -2006,7 +2822,7 @@
           <wp:extent cx="589280" cy="444409"/>
           <wp:effectExtent l="0" t="0" r="1270" b="0"/>
           <wp:wrapNone/>
-          <wp:docPr id="59" name="Graphique 59"/>
+          <wp:docPr id="1" name="Graphique 1"/>
           <wp:cNvGraphicFramePr>
             <a:graphicFrameLocks xmlns:a="http://schemas.openxmlformats.org/drawingml/2006/main" noChangeAspect="1"/>
           </wp:cNvGraphicFramePr>
@@ -2079,7 +2895,7 @@
           <wp:extent cx="1158595" cy="873760"/>
           <wp:effectExtent l="0" t="0" r="3810" b="2540"/>
           <wp:wrapNone/>
-          <wp:docPr id="60" name="Graphique 60"/>
+          <wp:docPr id="2" name="Graphique 2"/>
           <wp:cNvGraphicFramePr>
             <a:graphicFrameLocks xmlns:a="http://schemas.openxmlformats.org/drawingml/2006/main" noChangeAspect="1"/>
           </wp:cNvGraphicFramePr>
@@ -2124,6 +2940,211 @@
 </w:hdr>
 </file>
 
+<file path=word/header3.xml><?xml version="1.0" encoding="utf-8"?>
+<w:hdr xmlns:wpc="http://schemas.microsoft.com/office/word/2010/wordprocessingCanvas" xmlns:cx="http://schemas.microsoft.com/office/drawing/2014/chartex" xmlns:cx1="http://schemas.microsoft.com/office/drawing/2015/9/8/chartex" xmlns:cx2="http://schemas.microsoft.com/office/drawing/2015/10/21/chartex" xmlns:cx3="http://schemas.microsoft.com/office/drawing/2016/5/9/chartex" xmlns:cx4="http://schemas.microsoft.com/office/drawing/2016/5/10/chartex" xmlns:cx5="http://schemas.microsoft.com/office/drawing/2016/5/11/chartex" xmlns:cx6="http://schemas.microsoft.com/office/drawing/2016/5/12/chartex" xmlns:cx7="http://schemas.microsoft.com/office/drawing/2016/5/13/chartex" xmlns:cx8="http://schemas.microsoft.com/office/drawing/2016/5/14/chartex" xmlns:mc="http://schemas.openxmlformats.org/markup-compatibility/2006" xmlns:aink="http://schemas.microsoft.com/office/drawing/2016/ink" xmlns:am3d="http://schemas.microsoft.com/office/drawing/2017/model3d" xmlns:o="urn:schemas-microsoft-com:office:office" xmlns:oel="http://schemas.microsoft.com/office/2019/extlst" xmlns:r="http://schemas.openxmlformats.org/officeDocument/2006/relationships" xmlns:m="http://schemas.openxmlformats.org/officeDocument/2006/math" xmlns:v="urn:schemas-microsoft-com:vml" xmlns:wp14="http://schemas.microsoft.com/office/word/2010/wordprocessingDrawing" xmlns:wp="http://schemas.openxmlformats.org/drawingml/2006/wordprocessingDrawing" xmlns:w10="urn:schemas-microsoft-com:office:word" xmlns:w="http://schemas.openxmlformats.org/wordprocessingml/2006/main" xmlns:w14="http://schemas.microsoft.com/office/word/2010/wordml" xmlns:w15="http://schemas.microsoft.com/office/word/2012/wordml" xmlns:w16cex="http://schemas.microsoft.com/office/word/2018/wordml/cex" xmlns:w16cid="http://schemas.microsoft.com/office/word/2016/wordml/cid" xmlns:w16="http://schemas.microsoft.com/office/word/2018/wordml" xmlns:w16sdtdh="http://schemas.microsoft.com/office/word/2020/wordml/sdtdatahash" xmlns:w16se="http://schemas.microsoft.com/office/word/2015/wordml/symex" xmlns:wpg="http://schemas.microsoft.com/office/word/2010/wordprocessingGroup" xmlns:wpi="http://schemas.microsoft.com/office/word/2010/wordprocessingInk" xmlns:wne="http://schemas.microsoft.com/office/word/2006/wordml" xmlns:wps="http://schemas.microsoft.com/office/word/2010/wordprocessingShape" mc:Ignorable="w14 w15 w16se w16cid w16 w16cex w16sdtdh wp14">
+  <w:tbl>
+    <w:tblPr>
+      <w:tblStyle w:val="Grilledutableau"/>
+      <w:tblW w:w="14629" w:type="dxa"/>
+      <w:tblInd w:w="-5" w:type="dxa"/>
+      <w:tblLook w:val="04A0" w:firstRow="1" w:lastRow="0" w:firstColumn="1" w:lastColumn="0" w:noHBand="0" w:noVBand="1"/>
+    </w:tblPr>
+    <w:tblGrid>
+      <w:gridCol w:w="3011"/>
+      <w:gridCol w:w="8613"/>
+      <w:gridCol w:w="3005"/>
+    </w:tblGrid>
+    <w:tr>
+      <w:trPr>
+        <w:trHeight w:val="283"/>
+      </w:trPr>
+      <w:tc>
+        <w:tcPr>
+          <w:tcW w:w="3011" w:type="dxa"/>
+          <w:tcBorders>
+            <w:top w:val="single" w:sz="4" w:space="0" w:color="FFFFFF" w:themeColor="background1"/>
+            <w:left w:val="single" w:sz="4" w:space="0" w:color="FFFFFF" w:themeColor="background1"/>
+            <w:bottom w:val="single" w:sz="18" w:space="0" w:color="808080"/>
+            <w:right w:val="single" w:sz="4" w:space="0" w:color="FFFFFF" w:themeColor="background1"/>
+          </w:tcBorders>
+        </w:tcPr>
+        <w:p>
+          <w:pPr>
+            <w:pStyle w:val="En-tte"/>
+            <w:ind w:left="22"/>
+          </w:pPr>
+        </w:p>
+      </w:tc>
+      <w:tc>
+        <w:tcPr>
+          <w:tcW w:w="8613" w:type="dxa"/>
+          <w:tcBorders>
+            <w:top w:val="single" w:sz="4" w:space="0" w:color="FFFFFF" w:themeColor="background1"/>
+            <w:left w:val="single" w:sz="4" w:space="0" w:color="FFFFFF" w:themeColor="background1"/>
+            <w:bottom w:val="single" w:sz="18" w:space="0" w:color="808080"/>
+            <w:right w:val="single" w:sz="4" w:space="0" w:color="FFFFFF" w:themeColor="background1"/>
+          </w:tcBorders>
+        </w:tcPr>
+        <w:p>
+          <w:pPr>
+            <w:pStyle w:val="En-tte"/>
+            <w:spacing w:line="360" w:lineRule="auto"/>
+            <w:jc w:val="center"/>
+            <w:rPr>
+              <w:sz w:val="24"/>
+              <w:szCs w:val="24"/>
+            </w:rPr>
+          </w:pPr>
+          <w:r>
+            <w:rPr>
+              <w:sz w:val="24"/>
+              <w:szCs w:val="24"/>
+            </w:rPr>
+            <w:t>Projet BDR</w:t>
+          </w:r>
+        </w:p>
+      </w:tc>
+      <w:tc>
+        <w:tcPr>
+          <w:tcW w:w="3005" w:type="dxa"/>
+          <w:tcBorders>
+            <w:top w:val="single" w:sz="4" w:space="0" w:color="FFFFFF" w:themeColor="background1"/>
+            <w:left w:val="single" w:sz="4" w:space="0" w:color="FFFFFF" w:themeColor="background1"/>
+            <w:bottom w:val="single" w:sz="18" w:space="0" w:color="808080"/>
+            <w:right w:val="single" w:sz="4" w:space="0" w:color="FFFFFF" w:themeColor="background1"/>
+          </w:tcBorders>
+        </w:tcPr>
+        <w:p>
+          <w:pPr>
+            <w:pStyle w:val="En-tte"/>
+            <w:jc w:val="right"/>
+            <w:rPr>
+              <w:lang w:val="en-US"/>
+            </w:rPr>
+          </w:pPr>
+          <w:sdt>
+            <w:sdtPr>
+              <w:rPr>
+                <w:sz w:val="24"/>
+                <w:szCs w:val="24"/>
+                <w:lang w:val="en-US"/>
+              </w:rPr>
+              <w:alias w:val="Titre "/>
+              <w:tag w:val=""/>
+              <w:id w:val="-1728749561"/>
+              <w:placeholder>
+                <w:docPart w:val="D2907A0925DD472483BBBB5396001618"/>
+              </w:placeholder>
+              <w:dataBinding w:prefixMappings="xmlns:ns0='http://purl.org/dc/elements/1.1/' xmlns:ns1='http://schemas.openxmlformats.org/package/2006/metadata/core-properties' " w:xpath="/ns1:coreProperties[1]/ns0:title[1]" w:storeItemID="{6C3C8BC8-F283-45AE-878A-BAB7291924A1}"/>
+              <w:text/>
+            </w:sdtPr>
+            <w:sdtContent>
+              <w:r>
+                <w:rPr>
+                  <w:sz w:val="24"/>
+                  <w:szCs w:val="24"/>
+                  <w:lang w:val="en-US"/>
+                </w:rPr>
+                <w:t>Just Brew I</w:t>
+              </w:r>
+              <w:r>
+                <w:rPr>
+                  <w:sz w:val="24"/>
+                  <w:szCs w:val="24"/>
+                  <w:lang w:val="en-CH"/>
+                </w:rPr>
+                <w:t>t</w:t>
+              </w:r>
+            </w:sdtContent>
+          </w:sdt>
+        </w:p>
+      </w:tc>
+    </w:tr>
+  </w:tbl>
+  <w:p>
+    <w:pPr>
+      <w:pStyle w:val="En-tte"/>
+      <w:rPr>
+        <w:sz w:val="2"/>
+        <w:szCs w:val="2"/>
+      </w:rPr>
+    </w:pPr>
+    <w:r>
+      <w:rPr>
+        <w:noProof/>
+      </w:rPr>
+      <w:drawing>
+        <wp:anchor distT="0" distB="0" distL="114300" distR="114300" simplePos="0" relativeHeight="251662336" behindDoc="0" locked="0" layoutInCell="1" allowOverlap="1" wp14:anchorId="3A15150B" wp14:editId="55D50C27">
+          <wp:simplePos x="0" y="0"/>
+          <wp:positionH relativeFrom="margin">
+            <wp:align>left</wp:align>
+          </wp:positionH>
+          <wp:positionV relativeFrom="paragraph">
+            <wp:posOffset>-542925</wp:posOffset>
+          </wp:positionV>
+          <wp:extent cx="589280" cy="444409"/>
+          <wp:effectExtent l="0" t="0" r="1270" b="0"/>
+          <wp:wrapNone/>
+          <wp:docPr id="10" name="Graphique 10"/>
+          <wp:cNvGraphicFramePr>
+            <a:graphicFrameLocks xmlns:a="http://schemas.openxmlformats.org/drawingml/2006/main" noChangeAspect="1"/>
+          </wp:cNvGraphicFramePr>
+          <a:graphic xmlns:a="http://schemas.openxmlformats.org/drawingml/2006/main">
+            <a:graphicData uri="http://schemas.openxmlformats.org/drawingml/2006/picture">
+              <pic:pic xmlns:pic="http://schemas.openxmlformats.org/drawingml/2006/picture">
+                <pic:nvPicPr>
+                  <pic:cNvPr id="1" name=""/>
+                  <pic:cNvPicPr/>
+                </pic:nvPicPr>
+                <pic:blipFill>
+                  <a:blip r:embed="rId1">
+                    <a:extLst>
+                      <a:ext uri="{28A0092B-C50C-407E-A947-70E740481C1C}">
+                        <a14:useLocalDpi xmlns:a14="http://schemas.microsoft.com/office/drawing/2010/main" val="0"/>
+                      </a:ext>
+                      <a:ext uri="{96DAC541-7B7A-43D3-8B79-37D633B846F1}">
+                        <asvg:svgBlip xmlns:asvg="http://schemas.microsoft.com/office/drawing/2016/SVG/main" r:embed="rId2"/>
+                      </a:ext>
+                    </a:extLst>
+                  </a:blip>
+                  <a:stretch>
+                    <a:fillRect/>
+                  </a:stretch>
+                </pic:blipFill>
+                <pic:spPr>
+                  <a:xfrm>
+                    <a:off x="0" y="0"/>
+                    <a:ext cx="589280" cy="444409"/>
+                  </a:xfrm>
+                  <a:prstGeom prst="rect">
+                    <a:avLst/>
+                  </a:prstGeom>
+                </pic:spPr>
+              </pic:pic>
+            </a:graphicData>
+          </a:graphic>
+          <wp14:sizeRelH relativeFrom="margin">
+            <wp14:pctWidth>0</wp14:pctWidth>
+          </wp14:sizeRelH>
+          <wp14:sizeRelV relativeFrom="margin">
+            <wp14:pctHeight>0</wp14:pctHeight>
+          </wp14:sizeRelV>
+        </wp:anchor>
+      </w:drawing>
+    </w:r>
+  </w:p>
+  <w:p>
+    <w:pPr>
+      <w:pStyle w:val="En-tte"/>
+      <w:rPr>
+        <w:sz w:val="2"/>
+        <w:szCs w:val="2"/>
+      </w:rPr>
+    </w:pPr>
+  </w:p>
+</w:hdr>
+</file>
+
 <file path=word/numbering.xml><?xml version="1.0" encoding="utf-8"?>
 <w:numbering xmlns:wpc="http://schemas.microsoft.com/office/word/2010/wordprocessingCanvas" xmlns:cx="http://schemas.microsoft.com/office/drawing/2014/chartex" xmlns:cx1="http://schemas.microsoft.com/office/drawing/2015/9/8/chartex" xmlns:cx2="http://schemas.microsoft.com/office/drawing/2015/10/21/chartex" xmlns:cx3="http://schemas.microsoft.com/office/drawing/2016/5/9/chartex" xmlns:cx4="http://schemas.microsoft.com/office/drawing/2016/5/10/chartex" xmlns:cx5="http://schemas.microsoft.com/office/drawing/2016/5/11/chartex" xmlns:cx6="http://schemas.microsoft.com/office/drawing/2016/5/12/chartex" xmlns:cx7="http://schemas.microsoft.com/office/drawing/2016/5/13/chartex" xmlns:cx8="http://schemas.microsoft.com/office/drawing/2016/5/14/chartex" xmlns:mc="http://schemas.openxmlformats.org/markup-compatibility/2006" xmlns:aink="http://schemas.microsoft.com/office/drawing/2016/ink" xmlns:am3d="http://schemas.microsoft.com/office/drawing/2017/model3d" xmlns:o="urn:schemas-microsoft-com:office:office" xmlns:oel="http://schemas.microsoft.com/office/2019/extlst" xmlns:r="http://schemas.openxmlformats.org/officeDocument/2006/relationships" xmlns:m="http://schemas.openxmlformats.org/officeDocument/2006/math" xmlns:v="urn:schemas-microsoft-com:vml" xmlns:wp14="http://schemas.microsoft.com/office/word/2010/wordprocessingDrawing" xmlns:wp="http://schemas.openxmlformats.org/drawingml/2006/wordprocessingDrawing" xmlns:w10="urn:schemas-microsoft-com:office:word" xmlns:w="http://schemas.openxmlformats.org/wordprocessingml/2006/main" xmlns:w14="http://schemas.microsoft.com/office/word/2010/wordml" xmlns:w15="http://schemas.microsoft.com/office/word/2012/wordml" xmlns:w16cex="http://schemas.microsoft.com/office/word/2018/wordml/cex" xmlns:w16cid="http://schemas.microsoft.com/office/word/2016/wordml/cid" xmlns:w16="http://schemas.microsoft.com/office/word/2018/wordml" xmlns:w16sdtdh="http://schemas.microsoft.com/office/word/2020/wordml/sdtdatahash" xmlns:w16se="http://schemas.microsoft.com/office/word/2015/wordml/symex" xmlns:wpg="http://schemas.microsoft.com/office/word/2010/wordprocessingGroup" xmlns:wpi="http://schemas.microsoft.com/office/word/2010/wordprocessingInk" xmlns:wne="http://schemas.microsoft.com/office/word/2006/wordml" xmlns:wps="http://schemas.microsoft.com/office/word/2010/wordprocessingShape" mc:Ignorable="w14 w15 w16se w16cid w16 w16cex w16sdtdh wp14">
   <w:abstractNum w:abstractNumId="0" w15:restartNumberingAfterBreak="0">
@@ -2249,7 +3270,7 @@
       <w:lvlText w:val=""/>
       <w:lvlJc w:val="left"/>
       <w:pPr>
-        <w:ind w:left="360" w:hanging="360"/>
+        <w:ind w:left="720" w:hanging="360"/>
       </w:pPr>
       <w:rPr>
         <w:rFonts w:ascii="Symbol" w:hAnsi="Symbol" w:hint="default"/>
@@ -2261,7 +3282,7 @@
       <w:lvlText w:val="o"/>
       <w:lvlJc w:val="left"/>
       <w:pPr>
-        <w:ind w:left="1080" w:hanging="360"/>
+        <w:ind w:left="1440" w:hanging="360"/>
       </w:pPr>
       <w:rPr>
         <w:rFonts w:ascii="Courier New" w:hAnsi="Courier New" w:cs="Courier New" w:hint="default"/>
@@ -2273,7 +3294,7 @@
       <w:lvlText w:val=""/>
       <w:lvlJc w:val="left"/>
       <w:pPr>
-        <w:ind w:left="1800" w:hanging="360"/>
+        <w:ind w:left="2160" w:hanging="360"/>
       </w:pPr>
       <w:rPr>
         <w:rFonts w:ascii="Wingdings" w:hAnsi="Wingdings" w:hint="default"/>
@@ -2285,7 +3306,7 @@
       <w:lvlText w:val=""/>
       <w:lvlJc w:val="left"/>
       <w:pPr>
-        <w:ind w:left="2520" w:hanging="360"/>
+        <w:ind w:left="2880" w:hanging="360"/>
       </w:pPr>
       <w:rPr>
         <w:rFonts w:ascii="Symbol" w:hAnsi="Symbol" w:hint="default"/>
@@ -2297,7 +3318,7 @@
       <w:lvlText w:val="o"/>
       <w:lvlJc w:val="left"/>
       <w:pPr>
-        <w:ind w:left="3240" w:hanging="360"/>
+        <w:ind w:left="3600" w:hanging="360"/>
       </w:pPr>
       <w:rPr>
         <w:rFonts w:ascii="Courier New" w:hAnsi="Courier New" w:cs="Courier New" w:hint="default"/>
@@ -2309,7 +3330,7 @@
       <w:lvlText w:val=""/>
       <w:lvlJc w:val="left"/>
       <w:pPr>
-        <w:ind w:left="3960" w:hanging="360"/>
+        <w:ind w:left="4320" w:hanging="360"/>
       </w:pPr>
       <w:rPr>
         <w:rFonts w:ascii="Wingdings" w:hAnsi="Wingdings" w:hint="default"/>
@@ -2321,7 +3342,7 @@
       <w:lvlText w:val=""/>
       <w:lvlJc w:val="left"/>
       <w:pPr>
-        <w:ind w:left="4680" w:hanging="360"/>
+        <w:ind w:left="5040" w:hanging="360"/>
       </w:pPr>
       <w:rPr>
         <w:rFonts w:ascii="Symbol" w:hAnsi="Symbol" w:hint="default"/>
@@ -2333,7 +3354,7 @@
       <w:lvlText w:val="o"/>
       <w:lvlJc w:val="left"/>
       <w:pPr>
-        <w:ind w:left="5400" w:hanging="360"/>
+        <w:ind w:left="5760" w:hanging="360"/>
       </w:pPr>
       <w:rPr>
         <w:rFonts w:ascii="Courier New" w:hAnsi="Courier New" w:cs="Courier New" w:hint="default"/>
@@ -2345,7 +3366,7 @@
       <w:lvlText w:val=""/>
       <w:lvlJc w:val="left"/>
       <w:pPr>
-        <w:ind w:left="6120" w:hanging="360"/>
+        <w:ind w:left="6480" w:hanging="360"/>
       </w:pPr>
       <w:rPr>
         <w:rFonts w:ascii="Wingdings" w:hAnsi="Wingdings" w:hint="default"/>
@@ -2552,13 +3573,238 @@
     </w:lvl>
   </w:abstractNum>
   <w:abstractNum w:abstractNumId="4" w15:restartNumberingAfterBreak="0">
+    <w:nsid w:val="27325DD0"/>
+    <w:multiLevelType w:val="hybridMultilevel"/>
+    <w:tmpl w:val="5D04B748"/>
+    <w:lvl w:ilvl="0" w:tplc="20000001">
+      <w:start w:val="1"/>
+      <w:numFmt w:val="bullet"/>
+      <w:lvlText w:val=""/>
+      <w:lvlJc w:val="left"/>
+      <w:pPr>
+        <w:ind w:left="720" w:hanging="360"/>
+      </w:pPr>
+      <w:rPr>
+        <w:rFonts w:ascii="Symbol" w:hAnsi="Symbol" w:hint="default"/>
+      </w:rPr>
+    </w:lvl>
+    <w:lvl w:ilvl="1" w:tplc="20000003" w:tentative="1">
+      <w:start w:val="1"/>
+      <w:numFmt w:val="bullet"/>
+      <w:lvlText w:val="o"/>
+      <w:lvlJc w:val="left"/>
+      <w:pPr>
+        <w:ind w:left="1440" w:hanging="360"/>
+      </w:pPr>
+      <w:rPr>
+        <w:rFonts w:ascii="Courier New" w:hAnsi="Courier New" w:cs="Courier New" w:hint="default"/>
+      </w:rPr>
+    </w:lvl>
+    <w:lvl w:ilvl="2" w:tplc="20000005" w:tentative="1">
+      <w:start w:val="1"/>
+      <w:numFmt w:val="bullet"/>
+      <w:lvlText w:val=""/>
+      <w:lvlJc w:val="left"/>
+      <w:pPr>
+        <w:ind w:left="2160" w:hanging="360"/>
+      </w:pPr>
+      <w:rPr>
+        <w:rFonts w:ascii="Wingdings" w:hAnsi="Wingdings" w:hint="default"/>
+      </w:rPr>
+    </w:lvl>
+    <w:lvl w:ilvl="3" w:tplc="20000001" w:tentative="1">
+      <w:start w:val="1"/>
+      <w:numFmt w:val="bullet"/>
+      <w:lvlText w:val=""/>
+      <w:lvlJc w:val="left"/>
+      <w:pPr>
+        <w:ind w:left="2880" w:hanging="360"/>
+      </w:pPr>
+      <w:rPr>
+        <w:rFonts w:ascii="Symbol" w:hAnsi="Symbol" w:hint="default"/>
+      </w:rPr>
+    </w:lvl>
+    <w:lvl w:ilvl="4" w:tplc="20000003" w:tentative="1">
+      <w:start w:val="1"/>
+      <w:numFmt w:val="bullet"/>
+      <w:lvlText w:val="o"/>
+      <w:lvlJc w:val="left"/>
+      <w:pPr>
+        <w:ind w:left="3600" w:hanging="360"/>
+      </w:pPr>
+      <w:rPr>
+        <w:rFonts w:ascii="Courier New" w:hAnsi="Courier New" w:cs="Courier New" w:hint="default"/>
+      </w:rPr>
+    </w:lvl>
+    <w:lvl w:ilvl="5" w:tplc="20000005" w:tentative="1">
+      <w:start w:val="1"/>
+      <w:numFmt w:val="bullet"/>
+      <w:lvlText w:val=""/>
+      <w:lvlJc w:val="left"/>
+      <w:pPr>
+        <w:ind w:left="4320" w:hanging="360"/>
+      </w:pPr>
+      <w:rPr>
+        <w:rFonts w:ascii="Wingdings" w:hAnsi="Wingdings" w:hint="default"/>
+      </w:rPr>
+    </w:lvl>
+    <w:lvl w:ilvl="6" w:tplc="20000001" w:tentative="1">
+      <w:start w:val="1"/>
+      <w:numFmt w:val="bullet"/>
+      <w:lvlText w:val=""/>
+      <w:lvlJc w:val="left"/>
+      <w:pPr>
+        <w:ind w:left="5040" w:hanging="360"/>
+      </w:pPr>
+      <w:rPr>
+        <w:rFonts w:ascii="Symbol" w:hAnsi="Symbol" w:hint="default"/>
+      </w:rPr>
+    </w:lvl>
+    <w:lvl w:ilvl="7" w:tplc="20000003" w:tentative="1">
+      <w:start w:val="1"/>
+      <w:numFmt w:val="bullet"/>
+      <w:lvlText w:val="o"/>
+      <w:lvlJc w:val="left"/>
+      <w:pPr>
+        <w:ind w:left="5760" w:hanging="360"/>
+      </w:pPr>
+      <w:rPr>
+        <w:rFonts w:ascii="Courier New" w:hAnsi="Courier New" w:cs="Courier New" w:hint="default"/>
+      </w:rPr>
+    </w:lvl>
+    <w:lvl w:ilvl="8" w:tplc="20000005" w:tentative="1">
+      <w:start w:val="1"/>
+      <w:numFmt w:val="bullet"/>
+      <w:lvlText w:val=""/>
+      <w:lvlJc w:val="left"/>
+      <w:pPr>
+        <w:ind w:left="6480" w:hanging="360"/>
+      </w:pPr>
+      <w:rPr>
+        <w:rFonts w:ascii="Wingdings" w:hAnsi="Wingdings" w:hint="default"/>
+      </w:rPr>
+    </w:lvl>
+  </w:abstractNum>
+  <w:abstractNum w:abstractNumId="5" w15:restartNumberingAfterBreak="0">
+    <w:nsid w:val="37230B8A"/>
+    <w:multiLevelType w:val="hybridMultilevel"/>
+    <w:tmpl w:val="A50E95CE"/>
+    <w:lvl w:ilvl="0" w:tplc="20000001">
+      <w:start w:val="1"/>
+      <w:numFmt w:val="bullet"/>
+      <w:lvlText w:val=""/>
+      <w:lvlJc w:val="left"/>
+      <w:pPr>
+        <w:ind w:left="720" w:hanging="360"/>
+      </w:pPr>
+      <w:rPr>
+        <w:rFonts w:ascii="Symbol" w:hAnsi="Symbol" w:hint="default"/>
+      </w:rPr>
+    </w:lvl>
+    <w:lvl w:ilvl="1" w:tplc="20000003" w:tentative="1">
+      <w:start w:val="1"/>
+      <w:numFmt w:val="bullet"/>
+      <w:lvlText w:val="o"/>
+      <w:lvlJc w:val="left"/>
+      <w:pPr>
+        <w:ind w:left="1440" w:hanging="360"/>
+      </w:pPr>
+      <w:rPr>
+        <w:rFonts w:ascii="Courier New" w:hAnsi="Courier New" w:cs="Courier New" w:hint="default"/>
+      </w:rPr>
+    </w:lvl>
+    <w:lvl w:ilvl="2" w:tplc="20000005" w:tentative="1">
+      <w:start w:val="1"/>
+      <w:numFmt w:val="bullet"/>
+      <w:lvlText w:val=""/>
+      <w:lvlJc w:val="left"/>
+      <w:pPr>
+        <w:ind w:left="2160" w:hanging="360"/>
+      </w:pPr>
+      <w:rPr>
+        <w:rFonts w:ascii="Wingdings" w:hAnsi="Wingdings" w:hint="default"/>
+      </w:rPr>
+    </w:lvl>
+    <w:lvl w:ilvl="3" w:tplc="20000001" w:tentative="1">
+      <w:start w:val="1"/>
+      <w:numFmt w:val="bullet"/>
+      <w:lvlText w:val=""/>
+      <w:lvlJc w:val="left"/>
+      <w:pPr>
+        <w:ind w:left="2880" w:hanging="360"/>
+      </w:pPr>
+      <w:rPr>
+        <w:rFonts w:ascii="Symbol" w:hAnsi="Symbol" w:hint="default"/>
+      </w:rPr>
+    </w:lvl>
+    <w:lvl w:ilvl="4" w:tplc="20000003" w:tentative="1">
+      <w:start w:val="1"/>
+      <w:numFmt w:val="bullet"/>
+      <w:lvlText w:val="o"/>
+      <w:lvlJc w:val="left"/>
+      <w:pPr>
+        <w:ind w:left="3600" w:hanging="360"/>
+      </w:pPr>
+      <w:rPr>
+        <w:rFonts w:ascii="Courier New" w:hAnsi="Courier New" w:cs="Courier New" w:hint="default"/>
+      </w:rPr>
+    </w:lvl>
+    <w:lvl w:ilvl="5" w:tplc="20000005" w:tentative="1">
+      <w:start w:val="1"/>
+      <w:numFmt w:val="bullet"/>
+      <w:lvlText w:val=""/>
+      <w:lvlJc w:val="left"/>
+      <w:pPr>
+        <w:ind w:left="4320" w:hanging="360"/>
+      </w:pPr>
+      <w:rPr>
+        <w:rFonts w:ascii="Wingdings" w:hAnsi="Wingdings" w:hint="default"/>
+      </w:rPr>
+    </w:lvl>
+    <w:lvl w:ilvl="6" w:tplc="20000001" w:tentative="1">
+      <w:start w:val="1"/>
+      <w:numFmt w:val="bullet"/>
+      <w:lvlText w:val=""/>
+      <w:lvlJc w:val="left"/>
+      <w:pPr>
+        <w:ind w:left="5040" w:hanging="360"/>
+      </w:pPr>
+      <w:rPr>
+        <w:rFonts w:ascii="Symbol" w:hAnsi="Symbol" w:hint="default"/>
+      </w:rPr>
+    </w:lvl>
+    <w:lvl w:ilvl="7" w:tplc="20000003" w:tentative="1">
+      <w:start w:val="1"/>
+      <w:numFmt w:val="bullet"/>
+      <w:lvlText w:val="o"/>
+      <w:lvlJc w:val="left"/>
+      <w:pPr>
+        <w:ind w:left="5760" w:hanging="360"/>
+      </w:pPr>
+      <w:rPr>
+        <w:rFonts w:ascii="Courier New" w:hAnsi="Courier New" w:cs="Courier New" w:hint="default"/>
+      </w:rPr>
+    </w:lvl>
+    <w:lvl w:ilvl="8" w:tplc="20000005" w:tentative="1">
+      <w:start w:val="1"/>
+      <w:numFmt w:val="bullet"/>
+      <w:lvlText w:val=""/>
+      <w:lvlJc w:val="left"/>
+      <w:pPr>
+        <w:ind w:left="6480" w:hanging="360"/>
+      </w:pPr>
+      <w:rPr>
+        <w:rFonts w:ascii="Wingdings" w:hAnsi="Wingdings" w:hint="default"/>
+      </w:rPr>
+    </w:lvl>
+  </w:abstractNum>
+  <w:abstractNum w:abstractNumId="6" w15:restartNumberingAfterBreak="0">
     <w:nsid w:val="3DB333F7"/>
     <w:multiLevelType w:val="multilevel"/>
-    <w:tmpl w:val="040C0025"/>
+    <w:tmpl w:val="1166E7DC"/>
     <w:lvl w:ilvl="0">
       <w:start w:val="1"/>
       <w:numFmt w:val="decimal"/>
-      <w:pStyle w:val="Titre1"/>
       <w:lvlText w:val="%1"/>
       <w:lvlJc w:val="left"/>
       <w:pPr>
@@ -2568,7 +3814,6 @@
     <w:lvl w:ilvl="1">
       <w:start w:val="1"/>
       <w:numFmt w:val="decimal"/>
-      <w:pStyle w:val="Titre2"/>
       <w:lvlText w:val="%1.%2"/>
       <w:lvlJc w:val="left"/>
       <w:pPr>
@@ -2578,7 +3823,6 @@
     <w:lvl w:ilvl="2">
       <w:start w:val="1"/>
       <w:numFmt w:val="decimal"/>
-      <w:pStyle w:val="Titre3"/>
       <w:lvlText w:val="%1.%2.%3"/>
       <w:lvlJc w:val="left"/>
       <w:pPr>
@@ -2588,7 +3832,6 @@
     <w:lvl w:ilvl="3">
       <w:start w:val="1"/>
       <w:numFmt w:val="decimal"/>
-      <w:pStyle w:val="Titre4"/>
       <w:lvlText w:val="%1.%2.%3.%4"/>
       <w:lvlJc w:val="left"/>
       <w:pPr>
@@ -2598,7 +3841,6 @@
     <w:lvl w:ilvl="4">
       <w:start w:val="1"/>
       <w:numFmt w:val="decimal"/>
-      <w:pStyle w:val="Titre5"/>
       <w:lvlText w:val="%1.%2.%3.%4.%5"/>
       <w:lvlJc w:val="left"/>
       <w:pPr>
@@ -2608,7 +3850,6 @@
     <w:lvl w:ilvl="5">
       <w:start w:val="1"/>
       <w:numFmt w:val="decimal"/>
-      <w:pStyle w:val="Titre6"/>
       <w:lvlText w:val="%1.%2.%3.%4.%5.%6"/>
       <w:lvlJc w:val="left"/>
       <w:pPr>
@@ -2618,7 +3859,6 @@
     <w:lvl w:ilvl="6">
       <w:start w:val="1"/>
       <w:numFmt w:val="decimal"/>
-      <w:pStyle w:val="Titre7"/>
       <w:lvlText w:val="%1.%2.%3.%4.%5.%6.%7"/>
       <w:lvlJc w:val="left"/>
       <w:pPr>
@@ -2628,7 +3868,6 @@
     <w:lvl w:ilvl="7">
       <w:start w:val="1"/>
       <w:numFmt w:val="decimal"/>
-      <w:pStyle w:val="Titre8"/>
       <w:lvlText w:val="%1.%2.%3.%4.%5.%6.%7.%8"/>
       <w:lvlJc w:val="left"/>
       <w:pPr>
@@ -2638,7 +3877,6 @@
     <w:lvl w:ilvl="8">
       <w:start w:val="1"/>
       <w:numFmt w:val="decimal"/>
-      <w:pStyle w:val="Titre9"/>
       <w:lvlText w:val="%1.%2.%3.%4.%5.%6.%7.%8.%9"/>
       <w:lvlJc w:val="left"/>
       <w:pPr>
@@ -2646,7 +3884,7 @@
       </w:pPr>
     </w:lvl>
   </w:abstractNum>
-  <w:abstractNum w:abstractNumId="5" w15:restartNumberingAfterBreak="0">
+  <w:abstractNum w:abstractNumId="7" w15:restartNumberingAfterBreak="0">
     <w:nsid w:val="4A0E40EB"/>
     <w:multiLevelType w:val="hybridMultilevel"/>
     <w:tmpl w:val="60A87644"/>
@@ -2759,7 +3997,7 @@
       </w:rPr>
     </w:lvl>
   </w:abstractNum>
-  <w:abstractNum w:abstractNumId="6" w15:restartNumberingAfterBreak="0">
+  <w:abstractNum w:abstractNumId="8" w15:restartNumberingAfterBreak="0">
     <w:nsid w:val="4DAC015D"/>
     <w:multiLevelType w:val="multilevel"/>
     <w:tmpl w:val="040C001F"/>
@@ -2845,7 +4083,7 @@
       </w:pPr>
     </w:lvl>
   </w:abstractNum>
-  <w:abstractNum w:abstractNumId="7" w15:restartNumberingAfterBreak="0">
+  <w:abstractNum w:abstractNumId="9" w15:restartNumberingAfterBreak="0">
     <w:nsid w:val="52F41D1B"/>
     <w:multiLevelType w:val="hybridMultilevel"/>
     <w:tmpl w:val="A4BAE490"/>
@@ -2958,7 +4196,7 @@
       </w:rPr>
     </w:lvl>
   </w:abstractNum>
-  <w:abstractNum w:abstractNumId="8" w15:restartNumberingAfterBreak="0">
+  <w:abstractNum w:abstractNumId="10" w15:restartNumberingAfterBreak="0">
     <w:nsid w:val="53010577"/>
     <w:multiLevelType w:val="hybridMultilevel"/>
     <w:tmpl w:val="A9ACAEBE"/>
@@ -3044,7 +4282,7 @@
       </w:pPr>
     </w:lvl>
   </w:abstractNum>
-  <w:abstractNum w:abstractNumId="9" w15:restartNumberingAfterBreak="0">
+  <w:abstractNum w:abstractNumId="11" w15:restartNumberingAfterBreak="0">
     <w:nsid w:val="5E425E29"/>
     <w:multiLevelType w:val="hybridMultilevel"/>
     <w:tmpl w:val="23945CAA"/>
@@ -3157,7 +4395,7 @@
       </w:rPr>
     </w:lvl>
   </w:abstractNum>
-  <w:abstractNum w:abstractNumId="10" w15:restartNumberingAfterBreak="0">
+  <w:abstractNum w:abstractNumId="12" w15:restartNumberingAfterBreak="0">
     <w:nsid w:val="5ED66FDF"/>
     <w:multiLevelType w:val="hybridMultilevel"/>
     <w:tmpl w:val="3A4AAAFA"/>
@@ -3270,13 +4508,127 @@
       </w:rPr>
     </w:lvl>
   </w:abstractNum>
-  <w:abstractNum w:abstractNumId="11" w15:restartNumberingAfterBreak="0">
+  <w:abstractNum w:abstractNumId="13" w15:restartNumberingAfterBreak="0">
+    <w:nsid w:val="63835CC8"/>
+    <w:multiLevelType w:val="hybridMultilevel"/>
+    <w:tmpl w:val="5894AC5E"/>
+    <w:lvl w:ilvl="0" w:tplc="20000001">
+      <w:start w:val="1"/>
+      <w:numFmt w:val="bullet"/>
+      <w:lvlText w:val=""/>
+      <w:lvlJc w:val="left"/>
+      <w:pPr>
+        <w:ind w:left="720" w:hanging="360"/>
+      </w:pPr>
+      <w:rPr>
+        <w:rFonts w:ascii="Symbol" w:hAnsi="Symbol" w:hint="default"/>
+      </w:rPr>
+    </w:lvl>
+    <w:lvl w:ilvl="1" w:tplc="20000003" w:tentative="1">
+      <w:start w:val="1"/>
+      <w:numFmt w:val="bullet"/>
+      <w:lvlText w:val="o"/>
+      <w:lvlJc w:val="left"/>
+      <w:pPr>
+        <w:ind w:left="1440" w:hanging="360"/>
+      </w:pPr>
+      <w:rPr>
+        <w:rFonts w:ascii="Courier New" w:hAnsi="Courier New" w:cs="Courier New" w:hint="default"/>
+      </w:rPr>
+    </w:lvl>
+    <w:lvl w:ilvl="2" w:tplc="20000005" w:tentative="1">
+      <w:start w:val="1"/>
+      <w:numFmt w:val="bullet"/>
+      <w:lvlText w:val=""/>
+      <w:lvlJc w:val="left"/>
+      <w:pPr>
+        <w:ind w:left="2160" w:hanging="360"/>
+      </w:pPr>
+      <w:rPr>
+        <w:rFonts w:ascii="Wingdings" w:hAnsi="Wingdings" w:hint="default"/>
+      </w:rPr>
+    </w:lvl>
+    <w:lvl w:ilvl="3" w:tplc="20000001" w:tentative="1">
+      <w:start w:val="1"/>
+      <w:numFmt w:val="bullet"/>
+      <w:lvlText w:val=""/>
+      <w:lvlJc w:val="left"/>
+      <w:pPr>
+        <w:ind w:left="2880" w:hanging="360"/>
+      </w:pPr>
+      <w:rPr>
+        <w:rFonts w:ascii="Symbol" w:hAnsi="Symbol" w:hint="default"/>
+      </w:rPr>
+    </w:lvl>
+    <w:lvl w:ilvl="4" w:tplc="20000003" w:tentative="1">
+      <w:start w:val="1"/>
+      <w:numFmt w:val="bullet"/>
+      <w:lvlText w:val="o"/>
+      <w:lvlJc w:val="left"/>
+      <w:pPr>
+        <w:ind w:left="3600" w:hanging="360"/>
+      </w:pPr>
+      <w:rPr>
+        <w:rFonts w:ascii="Courier New" w:hAnsi="Courier New" w:cs="Courier New" w:hint="default"/>
+      </w:rPr>
+    </w:lvl>
+    <w:lvl w:ilvl="5" w:tplc="20000005" w:tentative="1">
+      <w:start w:val="1"/>
+      <w:numFmt w:val="bullet"/>
+      <w:lvlText w:val=""/>
+      <w:lvlJc w:val="left"/>
+      <w:pPr>
+        <w:ind w:left="4320" w:hanging="360"/>
+      </w:pPr>
+      <w:rPr>
+        <w:rFonts w:ascii="Wingdings" w:hAnsi="Wingdings" w:hint="default"/>
+      </w:rPr>
+    </w:lvl>
+    <w:lvl w:ilvl="6" w:tplc="20000001" w:tentative="1">
+      <w:start w:val="1"/>
+      <w:numFmt w:val="bullet"/>
+      <w:lvlText w:val=""/>
+      <w:lvlJc w:val="left"/>
+      <w:pPr>
+        <w:ind w:left="5040" w:hanging="360"/>
+      </w:pPr>
+      <w:rPr>
+        <w:rFonts w:ascii="Symbol" w:hAnsi="Symbol" w:hint="default"/>
+      </w:rPr>
+    </w:lvl>
+    <w:lvl w:ilvl="7" w:tplc="20000003" w:tentative="1">
+      <w:start w:val="1"/>
+      <w:numFmt w:val="bullet"/>
+      <w:lvlText w:val="o"/>
+      <w:lvlJc w:val="left"/>
+      <w:pPr>
+        <w:ind w:left="5760" w:hanging="360"/>
+      </w:pPr>
+      <w:rPr>
+        <w:rFonts w:ascii="Courier New" w:hAnsi="Courier New" w:cs="Courier New" w:hint="default"/>
+      </w:rPr>
+    </w:lvl>
+    <w:lvl w:ilvl="8" w:tplc="20000005" w:tentative="1">
+      <w:start w:val="1"/>
+      <w:numFmt w:val="bullet"/>
+      <w:lvlText w:val=""/>
+      <w:lvlJc w:val="left"/>
+      <w:pPr>
+        <w:ind w:left="6480" w:hanging="360"/>
+      </w:pPr>
+      <w:rPr>
+        <w:rFonts w:ascii="Wingdings" w:hAnsi="Wingdings" w:hint="default"/>
+      </w:rPr>
+    </w:lvl>
+  </w:abstractNum>
+  <w:abstractNum w:abstractNumId="14" w15:restartNumberingAfterBreak="0">
     <w:nsid w:val="73474757"/>
     <w:multiLevelType w:val="multilevel"/>
-    <w:tmpl w:val="0092369E"/>
+    <w:tmpl w:val="20000025"/>
     <w:lvl w:ilvl="0">
       <w:start w:val="1"/>
       <w:numFmt w:val="decimal"/>
+      <w:pStyle w:val="Titre1"/>
       <w:lvlText w:val="%1"/>
       <w:lvlJc w:val="left"/>
       <w:pPr>
@@ -3286,6 +4638,7 @@
     <w:lvl w:ilvl="1">
       <w:start w:val="1"/>
       <w:numFmt w:val="decimal"/>
+      <w:pStyle w:val="Titre2"/>
       <w:lvlText w:val="%1.%2"/>
       <w:lvlJc w:val="left"/>
       <w:pPr>
@@ -3295,6 +4648,7 @@
     <w:lvl w:ilvl="2">
       <w:start w:val="1"/>
       <w:numFmt w:val="decimal"/>
+      <w:pStyle w:val="Titre3"/>
       <w:lvlText w:val="%1.%2.%3"/>
       <w:lvlJc w:val="left"/>
       <w:pPr>
@@ -3304,6 +4658,7 @@
     <w:lvl w:ilvl="3">
       <w:start w:val="1"/>
       <w:numFmt w:val="decimal"/>
+      <w:pStyle w:val="Titre4"/>
       <w:lvlText w:val="%1.%2.%3.%4"/>
       <w:lvlJc w:val="left"/>
       <w:pPr>
@@ -3313,6 +4668,7 @@
     <w:lvl w:ilvl="4">
       <w:start w:val="1"/>
       <w:numFmt w:val="decimal"/>
+      <w:pStyle w:val="Titre5"/>
       <w:lvlText w:val="%1.%2.%3.%4.%5"/>
       <w:lvlJc w:val="left"/>
       <w:pPr>
@@ -3322,6 +4678,7 @@
     <w:lvl w:ilvl="5">
       <w:start w:val="1"/>
       <w:numFmt w:val="decimal"/>
+      <w:pStyle w:val="Titre6"/>
       <w:lvlText w:val="%1.%2.%3.%4.%5.%6"/>
       <w:lvlJc w:val="left"/>
       <w:pPr>
@@ -3331,6 +4688,7 @@
     <w:lvl w:ilvl="6">
       <w:start w:val="1"/>
       <w:numFmt w:val="decimal"/>
+      <w:pStyle w:val="Titre7"/>
       <w:lvlText w:val="%1.%2.%3.%4.%5.%6.%7"/>
       <w:lvlJc w:val="left"/>
       <w:pPr>
@@ -3340,6 +4698,7 @@
     <w:lvl w:ilvl="7">
       <w:start w:val="1"/>
       <w:numFmt w:val="decimal"/>
+      <w:pStyle w:val="Titre8"/>
       <w:lvlText w:val="%1.%2.%3.%4.%5.%6.%7.%8"/>
       <w:lvlJc w:val="left"/>
       <w:pPr>
@@ -3349,6 +4708,7 @@
     <w:lvl w:ilvl="8">
       <w:start w:val="1"/>
       <w:numFmt w:val="decimal"/>
+      <w:pStyle w:val="Titre9"/>
       <w:lvlText w:val="%1.%2.%3.%4.%5.%6.%7.%8.%9"/>
       <w:lvlJc w:val="left"/>
       <w:pPr>
@@ -3356,7 +4716,7 @@
       </w:pPr>
     </w:lvl>
   </w:abstractNum>
-  <w:abstractNum w:abstractNumId="12" w15:restartNumberingAfterBreak="0">
+  <w:abstractNum w:abstractNumId="15" w15:restartNumberingAfterBreak="0">
     <w:nsid w:val="7A446378"/>
     <w:multiLevelType w:val="multilevel"/>
     <w:tmpl w:val="040C0025"/>
@@ -3442,7 +4802,7 @@
       </w:pPr>
     </w:lvl>
   </w:abstractNum>
-  <w:abstractNum w:abstractNumId="13" w15:restartNumberingAfterBreak="0">
+  <w:abstractNum w:abstractNumId="16" w15:restartNumberingAfterBreak="0">
     <w:nsid w:val="7D2667C2"/>
     <w:multiLevelType w:val="hybridMultilevel"/>
     <w:tmpl w:val="E51AA452"/>
@@ -3528,7 +4888,7 @@
       </w:pPr>
     </w:lvl>
   </w:abstractNum>
-  <w:abstractNum w:abstractNumId="14" w15:restartNumberingAfterBreak="0">
+  <w:abstractNum w:abstractNumId="17" w15:restartNumberingAfterBreak="0">
     <w:nsid w:val="7EB81FD0"/>
     <w:multiLevelType w:val="multilevel"/>
     <w:tmpl w:val="040C001F"/>
@@ -3618,76 +4978,58 @@
     <w:abstractNumId w:val="2"/>
   </w:num>
   <w:num w:numId="2" w16cid:durableId="1921594039">
+    <w:abstractNumId w:val="8"/>
+  </w:num>
+  <w:num w:numId="3" w16cid:durableId="1490638476">
+    <w:abstractNumId w:val="17"/>
+  </w:num>
+  <w:num w:numId="4" w16cid:durableId="203174801">
+    <w:abstractNumId w:val="14"/>
+  </w:num>
+  <w:num w:numId="5" w16cid:durableId="655035678">
+    <w:abstractNumId w:val="15"/>
+  </w:num>
+  <w:num w:numId="6" w16cid:durableId="566066869">
     <w:abstractNumId w:val="6"/>
   </w:num>
-  <w:num w:numId="3" w16cid:durableId="1490638476">
-    <w:abstractNumId w:val="14"/>
-  </w:num>
-  <w:num w:numId="4" w16cid:durableId="203174801">
-    <w:abstractNumId w:val="11"/>
-  </w:num>
-  <w:num w:numId="5" w16cid:durableId="655035678">
-    <w:abstractNumId w:val="12"/>
-  </w:num>
-  <w:num w:numId="6" w16cid:durableId="566066869">
-    <w:abstractNumId w:val="4"/>
-  </w:num>
   <w:num w:numId="7" w16cid:durableId="291522887">
-    <w:abstractNumId w:val="13"/>
+    <w:abstractNumId w:val="16"/>
   </w:num>
   <w:num w:numId="8" w16cid:durableId="819427284">
-    <w:abstractNumId w:val="7"/>
+    <w:abstractNumId w:val="9"/>
   </w:num>
   <w:num w:numId="9" w16cid:durableId="1354763181">
     <w:abstractNumId w:val="1"/>
   </w:num>
   <w:num w:numId="10" w16cid:durableId="859706093">
-    <w:abstractNumId w:val="11"/>
-    <w:lvlOverride w:ilvl="0">
-      <w:startOverride w:val="1"/>
-    </w:lvlOverride>
-    <w:lvlOverride w:ilvl="1">
-      <w:startOverride w:val="1"/>
-    </w:lvlOverride>
-    <w:lvlOverride w:ilvl="2">
-      <w:startOverride w:val="1"/>
-    </w:lvlOverride>
-    <w:lvlOverride w:ilvl="3">
-      <w:startOverride w:val="1"/>
-    </w:lvlOverride>
-    <w:lvlOverride w:ilvl="4">
-      <w:startOverride w:val="1"/>
-    </w:lvlOverride>
-    <w:lvlOverride w:ilvl="5">
-      <w:startOverride w:val="1"/>
-    </w:lvlOverride>
-    <w:lvlOverride w:ilvl="6">
-      <w:startOverride w:val="1"/>
-    </w:lvlOverride>
-    <w:lvlOverride w:ilvl="7">
-      <w:startOverride w:val="1"/>
-    </w:lvlOverride>
-    <w:lvlOverride w:ilvl="8">
-      <w:startOverride w:val="1"/>
-    </w:lvlOverride>
+    <w:abstractNumId w:val="14"/>
   </w:num>
   <w:num w:numId="11" w16cid:durableId="1072848130">
-    <w:abstractNumId w:val="8"/>
+    <w:abstractNumId w:val="10"/>
   </w:num>
   <w:num w:numId="12" w16cid:durableId="1556694824">
     <w:abstractNumId w:val="0"/>
   </w:num>
   <w:num w:numId="13" w16cid:durableId="1757170985">
-    <w:abstractNumId w:val="10"/>
+    <w:abstractNumId w:val="12"/>
   </w:num>
   <w:num w:numId="14" w16cid:durableId="991174549">
-    <w:abstractNumId w:val="5"/>
+    <w:abstractNumId w:val="7"/>
   </w:num>
   <w:num w:numId="15" w16cid:durableId="1264846122">
-    <w:abstractNumId w:val="9"/>
+    <w:abstractNumId w:val="11"/>
   </w:num>
   <w:num w:numId="16" w16cid:durableId="1955869923">
     <w:abstractNumId w:val="3"/>
+  </w:num>
+  <w:num w:numId="17" w16cid:durableId="1074620774">
+    <w:abstractNumId w:val="5"/>
+  </w:num>
+  <w:num w:numId="18" w16cid:durableId="1900747132">
+    <w:abstractNumId w:val="13"/>
+  </w:num>
+  <w:num w:numId="19" w16cid:durableId="864443355">
+    <w:abstractNumId w:val="4"/>
   </w:num>
 </w:numbering>
 </file>
@@ -4090,7 +5432,7 @@
   <w:style w:type="paragraph" w:default="1" w:styleId="Normal">
     <w:name w:val="Normal"/>
     <w:qFormat/>
-    <w:rsid w:val="00802893"/>
+    <w:rsid w:val="00BF0575"/>
     <w:rPr>
       <w:rFonts w:ascii="Open Sans" w:hAnsi="Open Sans"/>
     </w:rPr>
@@ -4102,19 +5444,19 @@
     <w:link w:val="Titre1Car"/>
     <w:uiPriority w:val="9"/>
     <w:qFormat/>
-    <w:rsid w:val="00802893"/>
+    <w:rsid w:val="003743C3"/>
     <w:pPr>
       <w:keepNext/>
       <w:keepLines/>
       <w:numPr>
-        <w:numId w:val="6"/>
+        <w:numId w:val="10"/>
       </w:numPr>
       <w:spacing w:before="240" w:after="0"/>
       <w:outlineLvl w:val="0"/>
     </w:pPr>
     <w:rPr>
       <w:rFonts w:eastAsiaTheme="majorEastAsia" w:cstheme="majorBidi"/>
-      <w:color w:val="2F5496" w:themeColor="accent1" w:themeShade="BF"/>
+      <w:color w:val="1F3864" w:themeColor="accent1" w:themeShade="80"/>
       <w:sz w:val="32"/>
       <w:szCs w:val="32"/>
     </w:rPr>
@@ -4127,20 +5469,20 @@
     <w:uiPriority w:val="9"/>
     <w:unhideWhenUsed/>
     <w:qFormat/>
-    <w:rsid w:val="00802893"/>
+    <w:rsid w:val="003743C3"/>
     <w:pPr>
       <w:keepNext/>
       <w:keepLines/>
       <w:numPr>
         <w:ilvl w:val="1"/>
-        <w:numId w:val="6"/>
+        <w:numId w:val="10"/>
       </w:numPr>
       <w:spacing w:before="40" w:after="0"/>
       <w:outlineLvl w:val="1"/>
     </w:pPr>
     <w:rPr>
       <w:rFonts w:eastAsiaTheme="majorEastAsia" w:cstheme="majorBidi"/>
-      <w:color w:val="2F5496" w:themeColor="accent1" w:themeShade="BF"/>
+      <w:color w:val="1F3864" w:themeColor="accent1" w:themeShade="80"/>
       <w:sz w:val="26"/>
       <w:szCs w:val="26"/>
     </w:rPr>
@@ -4159,7 +5501,7 @@
       <w:keepLines/>
       <w:numPr>
         <w:ilvl w:val="2"/>
-        <w:numId w:val="6"/>
+        <w:numId w:val="10"/>
       </w:numPr>
       <w:spacing w:before="40" w:after="0"/>
       <w:outlineLvl w:val="2"/>
@@ -4186,7 +5528,7 @@
       <w:keepLines/>
       <w:numPr>
         <w:ilvl w:val="3"/>
-        <w:numId w:val="6"/>
+        <w:numId w:val="10"/>
       </w:numPr>
       <w:spacing w:before="40" w:after="0"/>
       <w:outlineLvl w:val="3"/>
@@ -4213,7 +5555,7 @@
       <w:keepLines/>
       <w:numPr>
         <w:ilvl w:val="4"/>
-        <w:numId w:val="6"/>
+        <w:numId w:val="10"/>
       </w:numPr>
       <w:spacing w:before="40" w:after="0"/>
       <w:outlineLvl w:val="4"/>
@@ -4238,7 +5580,7 @@
       <w:keepLines/>
       <w:numPr>
         <w:ilvl w:val="5"/>
-        <w:numId w:val="6"/>
+        <w:numId w:val="10"/>
       </w:numPr>
       <w:spacing w:before="40" w:after="0"/>
       <w:outlineLvl w:val="5"/>
@@ -4263,7 +5605,7 @@
       <w:keepLines/>
       <w:numPr>
         <w:ilvl w:val="6"/>
-        <w:numId w:val="6"/>
+        <w:numId w:val="10"/>
       </w:numPr>
       <w:spacing w:before="40" w:after="0"/>
       <w:outlineLvl w:val="6"/>
@@ -4290,7 +5632,7 @@
       <w:keepLines/>
       <w:numPr>
         <w:ilvl w:val="7"/>
-        <w:numId w:val="6"/>
+        <w:numId w:val="10"/>
       </w:numPr>
       <w:spacing w:before="40" w:after="0"/>
       <w:outlineLvl w:val="7"/>
@@ -4317,7 +5659,7 @@
       <w:keepLines/>
       <w:numPr>
         <w:ilvl w:val="8"/>
-        <w:numId w:val="6"/>
+        <w:numId w:val="10"/>
       </w:numPr>
       <w:spacing w:before="40" w:after="0"/>
       <w:outlineLvl w:val="8"/>
@@ -4397,10 +5739,10 @@
     <w:basedOn w:val="Policepardfaut"/>
     <w:link w:val="Titre2"/>
     <w:uiPriority w:val="9"/>
-    <w:rsid w:val="00802893"/>
+    <w:rsid w:val="003743C3"/>
     <w:rPr>
       <w:rFonts w:ascii="Open Sans" w:eastAsiaTheme="majorEastAsia" w:hAnsi="Open Sans" w:cstheme="majorBidi"/>
-      <w:color w:val="2F5496" w:themeColor="accent1" w:themeShade="BF"/>
+      <w:color w:val="1F3864" w:themeColor="accent1" w:themeShade="80"/>
       <w:sz w:val="26"/>
       <w:szCs w:val="26"/>
     </w:rPr>
@@ -4410,10 +5752,10 @@
     <w:basedOn w:val="Policepardfaut"/>
     <w:link w:val="Titre1"/>
     <w:uiPriority w:val="9"/>
-    <w:rsid w:val="00802893"/>
+    <w:rsid w:val="003743C3"/>
     <w:rPr>
       <w:rFonts w:ascii="Open Sans" w:eastAsiaTheme="majorEastAsia" w:hAnsi="Open Sans" w:cstheme="majorBidi"/>
-      <w:color w:val="2F5496" w:themeColor="accent1" w:themeShade="BF"/>
+      <w:color w:val="1F3864" w:themeColor="accent1" w:themeShade="80"/>
       <w:sz w:val="32"/>
       <w:szCs w:val="32"/>
     </w:rPr>
@@ -4716,6 +6058,35 @@
         </w:p>
       </w:docPartBody>
     </w:docPart>
+    <w:docPart>
+      <w:docPartPr>
+        <w:name w:val="D2907A0925DD472483BBBB5396001618"/>
+        <w:category>
+          <w:name w:val="Général"/>
+          <w:gallery w:val="placeholder"/>
+        </w:category>
+        <w:types>
+          <w:type w:val="bbPlcHdr"/>
+        </w:types>
+        <w:behaviors>
+          <w:behavior w:val="content"/>
+        </w:behaviors>
+        <w:guid w:val="{F0F640AA-704A-41E0-9612-15EF472DA2C6}"/>
+      </w:docPartPr>
+      <w:docPartBody>
+        <w:p>
+          <w:pPr>
+            <w:pStyle w:val="D2907A0925DD472483BBBB5396001618"/>
+          </w:pPr>
+          <w:r>
+            <w:rPr>
+              <w:rStyle w:val="Textedelespacerserv"/>
+            </w:rPr>
+            <w:t>[Titre ]</w:t>
+          </w:r>
+        </w:p>
+      </w:docPartBody>
+    </w:docPart>
   </w:docParts>
 </w:glossaryDocument>
 </file>
@@ -4755,7 +6126,7 @@
     <w:charset w:val="00"/>
     <w:family w:val="swiss"/>
     <w:pitch w:val="variable"/>
-    <w:sig w:usb0="E4002EFF" w:usb1="C000247B" w:usb2="00000009" w:usb3="00000000" w:csb0="000001FF" w:csb1="00000000"/>
+    <w:sig w:usb0="E4002EFF" w:usb1="C200247B" w:usb2="00000009" w:usb3="00000000" w:csb0="000001FF" w:csb1="00000000"/>
   </w:font>
   <w:font w:name="Arial">
     <w:panose1 w:val="020B0604020202020204"/>
@@ -4776,7 +6147,7 @@
     <w:charset w:val="00"/>
     <w:family w:val="swiss"/>
     <w:pitch w:val="variable"/>
-    <w:sig w:usb0="E4002EFF" w:usb1="C000247B" w:usb2="00000009" w:usb3="00000000" w:csb0="000001FF" w:csb1="00000000"/>
+    <w:sig w:usb0="E4002EFF" w:usb1="C200247B" w:usb2="00000009" w:usb3="00000000" w:csb0="000001FF" w:csb1="00000000"/>
   </w:font>
 </w:fonts>
 </file>
@@ -4798,10 +6169,14 @@
   </w:compat>
   <w:rsids>
     <w:rsidRoot w:val="005D5EAB"/>
+    <w:rsid w:val="000C0736"/>
+    <w:rsid w:val="001F6DA6"/>
     <w:rsid w:val="005032D1"/>
     <w:rsid w:val="005D5EAB"/>
     <w:rsid w:val="00693B4D"/>
+    <w:rsid w:val="00983FF6"/>
     <w:rsid w:val="009D0AE4"/>
+    <w:rsid w:val="00A4737D"/>
     <w:rsid w:val="00AB14D6"/>
     <w:rsid w:val="00B71A0D"/>
     <w:rsid w:val="00C02AC6"/>
@@ -4810,6 +6185,8 @@
     <w:rsid w:val="00C96655"/>
     <w:rsid w:val="00CF3132"/>
     <w:rsid w:val="00E04964"/>
+    <w:rsid w:val="00E5771D"/>
+    <w:rsid w:val="00F323EE"/>
     <w:rsid w:val="00FF3F22"/>
     <w:rsid w:val="00FF5E45"/>
   </w:rsids>
@@ -5271,7 +6648,7 @@
     <w:basedOn w:val="Policepardfaut"/>
     <w:uiPriority w:val="99"/>
     <w:semiHidden/>
-    <w:rsid w:val="00E04964"/>
+    <w:rsid w:val="001F6DA6"/>
     <w:rPr>
       <w:color w:val="808080"/>
     </w:rPr>
@@ -5279,6 +6656,13 @@
   <w:style w:type="paragraph" w:customStyle="1" w:styleId="F9D02600E87A49598176CE9D5A8F9056">
     <w:name w:val="F9D02600E87A49598176CE9D5A8F9056"/>
     <w:rsid w:val="00E04964"/>
+    <w:rPr>
+      <w:lang w:val="en-CH" w:eastAsia="en-CH"/>
+    </w:rPr>
+  </w:style>
+  <w:style w:type="paragraph" w:customStyle="1" w:styleId="D2907A0925DD472483BBBB5396001618">
+    <w:name w:val="D2907A0925DD472483BBBB5396001618"/>
+    <w:rsid w:val="001F6DA6"/>
     <w:rPr>
       <w:lang w:val="en-CH" w:eastAsia="en-CH"/>
     </w:rPr>

</xml_diff>

<commit_message>
Updated report + UML model + SQL schema
</commit_message>
<xml_diff>
--- a/Projet BDR.docx
+++ b/Projet BDR.docx
@@ -99,6 +99,8 @@
     <w:p/>
     <w:p/>
     <w:p/>
+    <w:p/>
+    <w:p/>
     <w:p>
       <w:r>
         <w:t>Auteurs :</w:t>
@@ -171,11 +173,9 @@
       <w:r>
         <w:t xml:space="preserve">La gestion du stock et de la disponibilité des </w:t>
       </w:r>
-      <w:proofErr w:type="spellStart"/>
-      <w:r>
-        <w:t>ingredients</w:t>
-      </w:r>
-      <w:proofErr w:type="spellEnd"/>
+      <w:r>
+        <w:t>ingrédients</w:t>
+      </w:r>
       <w:r>
         <w:t xml:space="preserve"> dans le shop n’est pas gérée par l’application.</w:t>
       </w:r>
@@ -313,18 +313,6 @@
     </w:p>
     <w:p>
       <w:pPr>
-        <w:pStyle w:val="Paragraphedeliste"/>
-        <w:numPr>
-          <w:ilvl w:val="0"/>
-          <w:numId w:val="19"/>
-        </w:numPr>
-      </w:pPr>
-      <w:r>
-        <w:t>Un panier d’achat</w:t>
-      </w:r>
-    </w:p>
-    <w:p>
-      <w:pPr>
         <w:pStyle w:val="Titre2"/>
       </w:pPr>
       <w:r>
@@ -458,10 +446,19 @@
         <w:t xml:space="preserve"> </w:t>
       </w:r>
       <w:r>
-        <w:t xml:space="preserve">au minimum les ingrédients </w:t>
-      </w:r>
-      <w:r>
-        <w:t xml:space="preserve">de </w:t>
+        <w:t>au minimum</w:t>
+      </w:r>
+      <w:r>
+        <w:rPr>
+          <w:lang w:val="en-CH"/>
+        </w:rPr>
+        <w:t xml:space="preserve"> sur</w:t>
+      </w:r>
+      <w:r>
+        <w:t xml:space="preserve"> les ingrédients</w:t>
+      </w:r>
+      <w:r>
+        <w:t xml:space="preserve"> </w:t>
       </w:r>
       <w:r>
         <w:t>suivants</w:t>
@@ -1083,7 +1080,21 @@
         <w:t xml:space="preserve"> </w:t>
       </w:r>
       <w:r>
-        <w:t>Une fois le liquide récupérer, il faut le faire bouillir entre 40 et 60 minutes</w:t>
+        <w:t xml:space="preserve">Une fois le liquide </w:t>
+      </w:r>
+      <w:proofErr w:type="spellStart"/>
+      <w:r>
+        <w:t>récupér</w:t>
+      </w:r>
+      <w:proofErr w:type="spellEnd"/>
+      <w:r>
+        <w:rPr>
+          <w:lang w:val="en-CH"/>
+        </w:rPr>
+        <w:t>é</w:t>
+      </w:r>
+      <w:r>
+        <w:t>, il faut le faire bouillir entre 40 et 60 minutes</w:t>
       </w:r>
       <w:r>
         <w:t>, tout en brassant et surveillant la température.</w:t>
@@ -1139,10 +1150,7 @@
         <w:rPr>
           <w:u w:val="single"/>
         </w:rPr>
-        <w:t>Fermentation primaire</w:t>
-      </w:r>
-      <w:r>
-        <w:t> :</w:t>
+        <w:t>Fermentation :</w:t>
       </w:r>
       <w:r>
         <w:t xml:space="preserve"> </w:t>
@@ -1179,6 +1187,18 @@
         <w:t xml:space="preserve"> </w:t>
       </w:r>
       <w:r>
+        <w:t>Il s’agit d</w:t>
+      </w:r>
+      <w:r>
+        <w:rPr>
+          <w:lang w:val="en-CH"/>
+        </w:rPr>
+        <w:t>’</w:t>
+      </w:r>
+      <w:r>
+        <w:t xml:space="preserve">une fermentation secondaire. </w:t>
+      </w:r>
+      <w:r>
         <w:t>Cette étape optionnelle</w:t>
       </w:r>
       <w:r>
@@ -1243,7 +1263,6 @@
           <w:headerReference w:type="default" r:id="rId8"/>
           <w:footerReference w:type="default" r:id="rId9"/>
           <w:headerReference w:type="first" r:id="rId10"/>
-          <w:footerReference w:type="first" r:id="rId11"/>
           <w:pgSz w:w="11906" w:h="16838"/>
           <w:pgMar w:top="1498" w:right="1440" w:bottom="993" w:left="1440" w:header="851" w:footer="440" w:gutter="0"/>
           <w:cols w:space="708"/>
@@ -1262,18 +1281,18 @@
         </w:rPr>
         <w:lastRenderedPageBreak/>
         <w:drawing>
-          <wp:anchor distT="0" distB="0" distL="114300" distR="114300" simplePos="0" relativeHeight="251658240" behindDoc="0" locked="0" layoutInCell="1" allowOverlap="1" wp14:anchorId="2689405D" wp14:editId="7195736E">
+          <wp:anchor distT="0" distB="0" distL="114300" distR="114300" simplePos="0" relativeHeight="251658240" behindDoc="0" locked="0" layoutInCell="1" allowOverlap="1" wp14:anchorId="01AC6CDF" wp14:editId="3B21E781">
             <wp:simplePos x="0" y="0"/>
-            <wp:positionH relativeFrom="page">
-              <wp:align>center</wp:align>
+            <wp:positionH relativeFrom="margin">
+              <wp:align>left</wp:align>
             </wp:positionH>
             <wp:positionV relativeFrom="paragraph">
-              <wp:posOffset>964565</wp:posOffset>
+              <wp:posOffset>916940</wp:posOffset>
             </wp:positionV>
-            <wp:extent cx="9105900" cy="3562350"/>
+            <wp:extent cx="9933305" cy="3886200"/>
             <wp:effectExtent l="0" t="0" r="0" b="0"/>
             <wp:wrapSquare wrapText="bothSides"/>
-            <wp:docPr id="4" name="Image 4"/>
+            <wp:docPr id="3" name="Image 3"/>
             <wp:cNvGraphicFramePr>
               <a:graphicFrameLocks xmlns:a="http://schemas.openxmlformats.org/drawingml/2006/main" noChangeAspect="1"/>
             </wp:cNvGraphicFramePr>
@@ -1281,13 +1300,13 @@
               <a:graphicData uri="http://schemas.openxmlformats.org/drawingml/2006/picture">
                 <pic:pic xmlns:pic="http://schemas.openxmlformats.org/drawingml/2006/picture">
                   <pic:nvPicPr>
-                    <pic:cNvPr id="0" name="Picture 2"/>
+                    <pic:cNvPr id="0" name="Picture 1"/>
                     <pic:cNvPicPr>
                       <a:picLocks noChangeAspect="1" noChangeArrowheads="1"/>
                     </pic:cNvPicPr>
                   </pic:nvPicPr>
                   <pic:blipFill>
-                    <a:blip r:embed="rId12">
+                    <a:blip r:embed="rId11">
                       <a:extLst>
                         <a:ext uri="{28A0092B-C50C-407E-A947-70E740481C1C}">
                           <a14:useLocalDpi xmlns:a14="http://schemas.microsoft.com/office/drawing/2010/main" val="0"/>
@@ -1302,7 +1321,7 @@
                   <pic:spPr bwMode="auto">
                     <a:xfrm>
                       <a:off x="0" y="0"/>
-                      <a:ext cx="9105900" cy="3562350"/>
+                      <a:ext cx="9933305" cy="3886200"/>
                     </a:xfrm>
                     <a:prstGeom prst="rect">
                       <a:avLst/>
@@ -1315,6 +1334,12 @@
                 </pic:pic>
               </a:graphicData>
             </a:graphic>
+            <wp14:sizeRelH relativeFrom="margin">
+              <wp14:pctWidth>0</wp14:pctWidth>
+            </wp14:sizeRelH>
+            <wp14:sizeRelV relativeFrom="margin">
+              <wp14:pctHeight>0</wp14:pctHeight>
+            </wp14:sizeRelV>
           </wp:anchor>
         </w:drawing>
       </w:r>
@@ -1323,9 +1348,10 @@
       </w:r>
     </w:p>
     <w:sectPr>
-      <w:headerReference w:type="first" r:id="rId13"/>
+      <w:headerReference w:type="first" r:id="rId12"/>
+      <w:footerReference w:type="first" r:id="rId13"/>
       <w:pgSz w:w="16838" w:h="11906" w:orient="landscape"/>
-      <w:pgMar w:top="1440" w:right="1498" w:bottom="993" w:left="993" w:header="851" w:footer="440" w:gutter="0"/>
+      <w:pgMar w:top="1440" w:right="962" w:bottom="993" w:left="851" w:header="851" w:footer="440" w:gutter="0"/>
       <w:cols w:space="708"/>
       <w:titlePg/>
       <w:docGrid w:linePitch="360"/>
@@ -1455,7 +1481,7 @@
               <w:noProof/>
               <w:lang w:val="en-US"/>
             </w:rPr>
-            <w:t>08.11.2022</w:t>
+            <w:t>18.11.2022</w:t>
           </w:r>
           <w:r>
             <w:rPr>
@@ -1576,7 +1602,7 @@
   <w:tbl>
     <w:tblPr>
       <w:tblStyle w:val="Grilledutableau"/>
-      <w:tblW w:w="14483" w:type="dxa"/>
+      <w:tblW w:w="14625" w:type="dxa"/>
       <w:tblBorders>
         <w:top w:val="single" w:sz="12" w:space="0" w:color="auto"/>
         <w:left w:val="single" w:sz="4" w:space="0" w:color="FFFFFF"/>
@@ -1589,7 +1615,7 @@
     </w:tblPr>
     <w:tblGrid>
       <w:gridCol w:w="3005"/>
-      <w:gridCol w:w="8472"/>
+      <w:gridCol w:w="8614"/>
       <w:gridCol w:w="3006"/>
     </w:tblGrid>
     <w:tr>
@@ -1631,7 +1657,7 @@
       </w:tc>
       <w:tc>
         <w:tcPr>
-          <w:tcW w:w="8472" w:type="dxa"/>
+          <w:tcW w:w="8614" w:type="dxa"/>
           <w:tcBorders>
             <w:top w:val="single" w:sz="18" w:space="0" w:color="808080"/>
           </w:tcBorders>
@@ -1667,7 +1693,7 @@
               <w:noProof/>
               <w:lang w:val="en-US"/>
             </w:rPr>
-            <w:t>08.11.2022</w:t>
+            <w:t>18.11.2022</w:t>
           </w:r>
           <w:r>
             <w:rPr>
@@ -1720,7 +1746,7 @@
             <w:rPr>
               <w:lang w:val="en-CH"/>
             </w:rPr>
-            <w:t>2</w:t>
+            <w:t>4</w:t>
           </w:r>
           <w:r>
             <w:rPr>
@@ -1781,10 +1807,6 @@
   <w:p>
     <w:pPr>
       <w:pStyle w:val="Pieddepage"/>
-      <w:rPr>
-        <w:sz w:val="2"/>
-        <w:szCs w:val="2"/>
-      </w:rPr>
     </w:pPr>
   </w:p>
 </w:ftr>
@@ -1960,7 +1982,7 @@
           <wp:extent cx="589280" cy="444409"/>
           <wp:effectExtent l="0" t="0" r="1270" b="0"/>
           <wp:wrapNone/>
-          <wp:docPr id="1" name="Graphique 1"/>
+          <wp:docPr id="7" name="Graphique 7"/>
           <wp:cNvGraphicFramePr>
             <a:graphicFrameLocks xmlns:a="http://schemas.openxmlformats.org/drawingml/2006/main" noChangeAspect="1"/>
           </wp:cNvGraphicFramePr>
@@ -2033,7 +2055,7 @@
           <wp:extent cx="1158595" cy="873760"/>
           <wp:effectExtent l="0" t="0" r="3810" b="2540"/>
           <wp:wrapNone/>
-          <wp:docPr id="2" name="Graphique 2"/>
+          <wp:docPr id="8" name="Graphique 8"/>
           <wp:cNvGraphicFramePr>
             <a:graphicFrameLocks xmlns:a="http://schemas.openxmlformats.org/drawingml/2006/main" noChangeAspect="1"/>
           </wp:cNvGraphicFramePr>
@@ -2223,7 +2245,7 @@
           <wp:extent cx="589280" cy="444409"/>
           <wp:effectExtent l="0" t="0" r="1270" b="0"/>
           <wp:wrapNone/>
-          <wp:docPr id="10" name="Graphique 10"/>
+          <wp:docPr id="14" name="Graphique 14"/>
           <wp:cNvGraphicFramePr>
             <a:graphicFrameLocks xmlns:a="http://schemas.openxmlformats.org/drawingml/2006/main" noChangeAspect="1"/>
           </wp:cNvGraphicFramePr>
@@ -5311,6 +5333,7 @@
     <w:rsid w:val="00081EE0"/>
     <w:rsid w:val="000C0736"/>
     <w:rsid w:val="001F6DA6"/>
+    <w:rsid w:val="003E4DF0"/>
     <w:rsid w:val="005032D1"/>
     <w:rsid w:val="005D5EAB"/>
     <w:rsid w:val="00693B4D"/>

</xml_diff>

<commit_message>
Added landing page image =)
</commit_message>
<xml_diff>
--- a/Projet BDR.docx
+++ b/Projet BDR.docx
@@ -140,7 +140,7 @@
       <w:r>
         <w:fldChar w:fldCharType="separate"/>
       </w:r>
-      <w:hyperlink w:anchor="_Toc125302744" w:history="1">
+      <w:hyperlink w:anchor="_Toc125309497" w:history="1">
         <w:r>
           <w:rPr>
             <w:rStyle w:val="Lienhypertexte"/>
@@ -182,7 +182,7 @@
             <w:noProof/>
             <w:webHidden/>
           </w:rPr>
-          <w:instrText xml:space="preserve"> PAGEREF _Toc125302744 \h </w:instrText>
+          <w:instrText xml:space="preserve"> PAGEREF _Toc125309497 \h </w:instrText>
         </w:r>
         <w:r>
           <w:rPr>
@@ -222,7 +222,7 @@
           <w:lang w:val="en-CH" w:eastAsia="en-CH"/>
         </w:rPr>
       </w:pPr>
-      <w:hyperlink w:anchor="_Toc125302745" w:history="1">
+      <w:hyperlink w:anchor="_Toc125309498" w:history="1">
         <w:r>
           <w:rPr>
             <w:rStyle w:val="Lienhypertexte"/>
@@ -264,7 +264,7 @@
             <w:noProof/>
             <w:webHidden/>
           </w:rPr>
-          <w:instrText xml:space="preserve"> PAGEREF _Toc125302745 \h </w:instrText>
+          <w:instrText xml:space="preserve"> PAGEREF _Toc125309498 \h </w:instrText>
         </w:r>
         <w:r>
           <w:rPr>
@@ -308,7 +308,7 @@
           <w:lang w:val="en-CH" w:eastAsia="en-CH"/>
         </w:rPr>
       </w:pPr>
-      <w:hyperlink w:anchor="_Toc125302746" w:history="1">
+      <w:hyperlink w:anchor="_Toc125309499" w:history="1">
         <w:r>
           <w:rPr>
             <w:rStyle w:val="Lienhypertexte"/>
@@ -350,7 +350,7 @@
             <w:noProof/>
             <w:webHidden/>
           </w:rPr>
-          <w:instrText xml:space="preserve"> PAGEREF _Toc125302746 \h </w:instrText>
+          <w:instrText xml:space="preserve"> PAGEREF _Toc125309499 \h </w:instrText>
         </w:r>
         <w:r>
           <w:rPr>
@@ -394,7 +394,7 @@
           <w:lang w:val="en-CH" w:eastAsia="en-CH"/>
         </w:rPr>
       </w:pPr>
-      <w:hyperlink w:anchor="_Toc125302747" w:history="1">
+      <w:hyperlink w:anchor="_Toc125309500" w:history="1">
         <w:r>
           <w:rPr>
             <w:rStyle w:val="Lienhypertexte"/>
@@ -436,7 +436,7 @@
             <w:noProof/>
             <w:webHidden/>
           </w:rPr>
-          <w:instrText xml:space="preserve"> PAGEREF _Toc125302747 \h </w:instrText>
+          <w:instrText xml:space="preserve"> PAGEREF _Toc125309500 \h </w:instrText>
         </w:r>
         <w:r>
           <w:rPr>
@@ -480,7 +480,7 @@
           <w:lang w:val="en-CH" w:eastAsia="en-CH"/>
         </w:rPr>
       </w:pPr>
-      <w:hyperlink w:anchor="_Toc125302748" w:history="1">
+      <w:hyperlink w:anchor="_Toc125309501" w:history="1">
         <w:r>
           <w:rPr>
             <w:rStyle w:val="Lienhypertexte"/>
@@ -522,7 +522,7 @@
             <w:noProof/>
             <w:webHidden/>
           </w:rPr>
-          <w:instrText xml:space="preserve"> PAGEREF _Toc125302748 \h </w:instrText>
+          <w:instrText xml:space="preserve"> PAGEREF _Toc125309501 \h </w:instrText>
         </w:r>
         <w:r>
           <w:rPr>
@@ -566,7 +566,7 @@
           <w:lang w:val="en-CH" w:eastAsia="en-CH"/>
         </w:rPr>
       </w:pPr>
-      <w:hyperlink w:anchor="_Toc125302749" w:history="1">
+      <w:hyperlink w:anchor="_Toc125309502" w:history="1">
         <w:r>
           <w:rPr>
             <w:rStyle w:val="Lienhypertexte"/>
@@ -608,7 +608,7 @@
             <w:noProof/>
             <w:webHidden/>
           </w:rPr>
-          <w:instrText xml:space="preserve"> PAGEREF _Toc125302749 \h </w:instrText>
+          <w:instrText xml:space="preserve"> PAGEREF _Toc125309502 \h </w:instrText>
         </w:r>
         <w:r>
           <w:rPr>
@@ -652,7 +652,7 @@
           <w:lang w:val="en-CH" w:eastAsia="en-CH"/>
         </w:rPr>
       </w:pPr>
-      <w:hyperlink w:anchor="_Toc125302750" w:history="1">
+      <w:hyperlink w:anchor="_Toc125309503" w:history="1">
         <w:r>
           <w:rPr>
             <w:rStyle w:val="Lienhypertexte"/>
@@ -694,7 +694,7 @@
             <w:noProof/>
             <w:webHidden/>
           </w:rPr>
-          <w:instrText xml:space="preserve"> PAGEREF _Toc125302750 \h </w:instrText>
+          <w:instrText xml:space="preserve"> PAGEREF _Toc125309503 \h </w:instrText>
         </w:r>
         <w:r>
           <w:rPr>
@@ -738,7 +738,7 @@
           <w:lang w:val="en-CH" w:eastAsia="en-CH"/>
         </w:rPr>
       </w:pPr>
-      <w:hyperlink w:anchor="_Toc125302751" w:history="1">
+      <w:hyperlink w:anchor="_Toc125309504" w:history="1">
         <w:r>
           <w:rPr>
             <w:rStyle w:val="Lienhypertexte"/>
@@ -780,7 +780,7 @@
             <w:noProof/>
             <w:webHidden/>
           </w:rPr>
-          <w:instrText xml:space="preserve"> PAGEREF _Toc125302751 \h </w:instrText>
+          <w:instrText xml:space="preserve"> PAGEREF _Toc125309504 \h </w:instrText>
         </w:r>
         <w:r>
           <w:rPr>
@@ -824,7 +824,7 @@
           <w:lang w:val="en-CH" w:eastAsia="en-CH"/>
         </w:rPr>
       </w:pPr>
-      <w:hyperlink w:anchor="_Toc125302752" w:history="1">
+      <w:hyperlink w:anchor="_Toc125309505" w:history="1">
         <w:r>
           <w:rPr>
             <w:rStyle w:val="Lienhypertexte"/>
@@ -866,7 +866,7 @@
             <w:noProof/>
             <w:webHidden/>
           </w:rPr>
-          <w:instrText xml:space="preserve"> PAGEREF _Toc125302752 \h </w:instrText>
+          <w:instrText xml:space="preserve"> PAGEREF _Toc125309505 \h </w:instrText>
         </w:r>
         <w:r>
           <w:rPr>
@@ -910,7 +910,7 @@
           <w:lang w:val="en-CH" w:eastAsia="en-CH"/>
         </w:rPr>
       </w:pPr>
-      <w:hyperlink w:anchor="_Toc125302753" w:history="1">
+      <w:hyperlink w:anchor="_Toc125309506" w:history="1">
         <w:r>
           <w:rPr>
             <w:rStyle w:val="Lienhypertexte"/>
@@ -952,7 +952,7 @@
             <w:noProof/>
             <w:webHidden/>
           </w:rPr>
-          <w:instrText xml:space="preserve"> PAGEREF _Toc125302753 \h </w:instrText>
+          <w:instrText xml:space="preserve"> PAGEREF _Toc125309506 \h </w:instrText>
         </w:r>
         <w:r>
           <w:rPr>
@@ -996,7 +996,7 @@
           <w:lang w:val="en-CH" w:eastAsia="en-CH"/>
         </w:rPr>
       </w:pPr>
-      <w:hyperlink w:anchor="_Toc125302754" w:history="1">
+      <w:hyperlink w:anchor="_Toc125309507" w:history="1">
         <w:r>
           <w:rPr>
             <w:rStyle w:val="Lienhypertexte"/>
@@ -1038,7 +1038,7 @@
             <w:noProof/>
             <w:webHidden/>
           </w:rPr>
-          <w:instrText xml:space="preserve"> PAGEREF _Toc125302754 \h </w:instrText>
+          <w:instrText xml:space="preserve"> PAGEREF _Toc125309507 \h </w:instrText>
         </w:r>
         <w:r>
           <w:rPr>
@@ -1082,7 +1082,7 @@
           <w:lang w:val="en-CH" w:eastAsia="en-CH"/>
         </w:rPr>
       </w:pPr>
-      <w:hyperlink w:anchor="_Toc125302755" w:history="1">
+      <w:hyperlink w:anchor="_Toc125309508" w:history="1">
         <w:r>
           <w:rPr>
             <w:rStyle w:val="Lienhypertexte"/>
@@ -1124,7 +1124,7 @@
             <w:noProof/>
             <w:webHidden/>
           </w:rPr>
-          <w:instrText xml:space="preserve"> PAGEREF _Toc125302755 \h </w:instrText>
+          <w:instrText xml:space="preserve"> PAGEREF _Toc125309508 \h </w:instrText>
         </w:r>
         <w:r>
           <w:rPr>
@@ -1168,7 +1168,7 @@
           <w:lang w:val="en-CH" w:eastAsia="en-CH"/>
         </w:rPr>
       </w:pPr>
-      <w:hyperlink w:anchor="_Toc125302756" w:history="1">
+      <w:hyperlink w:anchor="_Toc125309509" w:history="1">
         <w:r>
           <w:rPr>
             <w:rStyle w:val="Lienhypertexte"/>
@@ -1210,7 +1210,7 @@
             <w:noProof/>
             <w:webHidden/>
           </w:rPr>
-          <w:instrText xml:space="preserve"> PAGEREF _Toc125302756 \h </w:instrText>
+          <w:instrText xml:space="preserve"> PAGEREF _Toc125309509 \h </w:instrText>
         </w:r>
         <w:r>
           <w:rPr>
@@ -1250,7 +1250,7 @@
           <w:lang w:val="en-CH" w:eastAsia="en-CH"/>
         </w:rPr>
       </w:pPr>
-      <w:hyperlink w:anchor="_Toc125302757" w:history="1">
+      <w:hyperlink w:anchor="_Toc125309510" w:history="1">
         <w:r>
           <w:rPr>
             <w:rStyle w:val="Lienhypertexte"/>
@@ -1292,7 +1292,7 @@
             <w:noProof/>
             <w:webHidden/>
           </w:rPr>
-          <w:instrText xml:space="preserve"> PAGEREF _Toc125302757 \h </w:instrText>
+          <w:instrText xml:space="preserve"> PAGEREF _Toc125309510 \h </w:instrText>
         </w:r>
         <w:r>
           <w:rPr>
@@ -1332,7 +1332,7 @@
           <w:lang w:val="en-CH" w:eastAsia="en-CH"/>
         </w:rPr>
       </w:pPr>
-      <w:hyperlink w:anchor="_Toc125302758" w:history="1">
+      <w:hyperlink w:anchor="_Toc125309511" w:history="1">
         <w:r>
           <w:rPr>
             <w:rStyle w:val="Lienhypertexte"/>
@@ -1374,7 +1374,7 @@
             <w:noProof/>
             <w:webHidden/>
           </w:rPr>
-          <w:instrText xml:space="preserve"> PAGEREF _Toc125302758 \h </w:instrText>
+          <w:instrText xml:space="preserve"> PAGEREF _Toc125309511 \h </w:instrText>
         </w:r>
         <w:r>
           <w:rPr>
@@ -1418,7 +1418,7 @@
           <w:lang w:val="en-CH" w:eastAsia="en-CH"/>
         </w:rPr>
       </w:pPr>
-      <w:hyperlink w:anchor="_Toc125302759" w:history="1">
+      <w:hyperlink w:anchor="_Toc125309512" w:history="1">
         <w:r>
           <w:rPr>
             <w:rStyle w:val="Lienhypertexte"/>
@@ -1460,7 +1460,7 @@
             <w:noProof/>
             <w:webHidden/>
           </w:rPr>
-          <w:instrText xml:space="preserve"> PAGEREF _Toc125302759 \h </w:instrText>
+          <w:instrText xml:space="preserve"> PAGEREF _Toc125309512 \h </w:instrText>
         </w:r>
         <w:r>
           <w:rPr>
@@ -1500,7 +1500,7 @@
           <w:lang w:val="en-CH" w:eastAsia="en-CH"/>
         </w:rPr>
       </w:pPr>
-      <w:hyperlink w:anchor="_Toc125302760" w:history="1">
+      <w:hyperlink w:anchor="_Toc125309513" w:history="1">
         <w:r>
           <w:rPr>
             <w:rStyle w:val="Lienhypertexte"/>
@@ -1542,7 +1542,7 @@
             <w:noProof/>
             <w:webHidden/>
           </w:rPr>
-          <w:instrText xml:space="preserve"> PAGEREF _Toc125302760 \h </w:instrText>
+          <w:instrText xml:space="preserve"> PAGEREF _Toc125309513 \h </w:instrText>
         </w:r>
         <w:r>
           <w:rPr>
@@ -1586,7 +1586,7 @@
           <w:lang w:val="en-CH" w:eastAsia="en-CH"/>
         </w:rPr>
       </w:pPr>
-      <w:hyperlink w:anchor="_Toc125302761" w:history="1">
+      <w:hyperlink w:anchor="_Toc125309514" w:history="1">
         <w:r>
           <w:rPr>
             <w:rStyle w:val="Lienhypertexte"/>
@@ -1628,7 +1628,7 @@
             <w:noProof/>
             <w:webHidden/>
           </w:rPr>
-          <w:instrText xml:space="preserve"> PAGEREF _Toc125302761 \h </w:instrText>
+          <w:instrText xml:space="preserve"> PAGEREF _Toc125309514 \h </w:instrText>
         </w:r>
         <w:r>
           <w:rPr>
@@ -1672,7 +1672,7 @@
           <w:lang w:val="en-CH" w:eastAsia="en-CH"/>
         </w:rPr>
       </w:pPr>
-      <w:hyperlink w:anchor="_Toc125302762" w:history="1">
+      <w:hyperlink w:anchor="_Toc125309515" w:history="1">
         <w:r>
           <w:rPr>
             <w:rStyle w:val="Lienhypertexte"/>
@@ -1714,7 +1714,7 @@
             <w:noProof/>
             <w:webHidden/>
           </w:rPr>
-          <w:instrText xml:space="preserve"> PAGEREF _Toc125302762 \h </w:instrText>
+          <w:instrText xml:space="preserve"> PAGEREF _Toc125309515 \h </w:instrText>
         </w:r>
         <w:r>
           <w:rPr>
@@ -1758,7 +1758,7 @@
           <w:lang w:val="en-CH" w:eastAsia="en-CH"/>
         </w:rPr>
       </w:pPr>
-      <w:hyperlink w:anchor="_Toc125302763" w:history="1">
+      <w:hyperlink w:anchor="_Toc125309516" w:history="1">
         <w:r>
           <w:rPr>
             <w:rStyle w:val="Lienhypertexte"/>
@@ -1800,7 +1800,7 @@
             <w:noProof/>
             <w:webHidden/>
           </w:rPr>
-          <w:instrText xml:space="preserve"> PAGEREF _Toc125302763 \h </w:instrText>
+          <w:instrText xml:space="preserve"> PAGEREF _Toc125309516 \h </w:instrText>
         </w:r>
         <w:r>
           <w:rPr>
@@ -1840,7 +1840,7 @@
           <w:lang w:val="en-CH" w:eastAsia="en-CH"/>
         </w:rPr>
       </w:pPr>
-      <w:hyperlink w:anchor="_Toc125302764" w:history="1">
+      <w:hyperlink w:anchor="_Toc125309517" w:history="1">
         <w:r>
           <w:rPr>
             <w:rStyle w:val="Lienhypertexte"/>
@@ -1882,7 +1882,7 @@
             <w:noProof/>
             <w:webHidden/>
           </w:rPr>
-          <w:instrText xml:space="preserve"> PAGEREF _Toc125302764 \h </w:instrText>
+          <w:instrText xml:space="preserve"> PAGEREF _Toc125309517 \h </w:instrText>
         </w:r>
         <w:r>
           <w:rPr>
@@ -1926,7 +1926,7 @@
           <w:lang w:val="en-CH" w:eastAsia="en-CH"/>
         </w:rPr>
       </w:pPr>
-      <w:hyperlink w:anchor="_Toc125302765" w:history="1">
+      <w:hyperlink w:anchor="_Toc125309518" w:history="1">
         <w:r>
           <w:rPr>
             <w:rStyle w:val="Lienhypertexte"/>
@@ -1947,7 +1947,7 @@
             <w:rStyle w:val="Lienhypertexte"/>
             <w:noProof/>
           </w:rPr>
-          <w:t>Choix de la technologie</w:t>
+          <w:t>Lancer l’infrastructure</w:t>
         </w:r>
         <w:r>
           <w:rPr>
@@ -1968,7 +1968,93 @@
             <w:noProof/>
             <w:webHidden/>
           </w:rPr>
-          <w:instrText xml:space="preserve"> PAGEREF _Toc125302765 \h </w:instrText>
+          <w:instrText xml:space="preserve"> PAGEREF _Toc125309518 \h </w:instrText>
+        </w:r>
+        <w:r>
+          <w:rPr>
+            <w:noProof/>
+            <w:webHidden/>
+          </w:rPr>
+        </w:r>
+        <w:r>
+          <w:rPr>
+            <w:noProof/>
+            <w:webHidden/>
+          </w:rPr>
+          <w:fldChar w:fldCharType="separate"/>
+        </w:r>
+        <w:r>
+          <w:rPr>
+            <w:noProof/>
+            <w:webHidden/>
+          </w:rPr>
+          <w:t>11</w:t>
+        </w:r>
+        <w:r>
+          <w:rPr>
+            <w:noProof/>
+            <w:webHidden/>
+          </w:rPr>
+          <w:fldChar w:fldCharType="end"/>
+        </w:r>
+      </w:hyperlink>
+    </w:p>
+    <w:p>
+      <w:pPr>
+        <w:pStyle w:val="TM2"/>
+        <w:tabs>
+          <w:tab w:val="left" w:pos="880"/>
+          <w:tab w:val="right" w:leader="dot" w:pos="9016"/>
+        </w:tabs>
+        <w:rPr>
+          <w:rFonts w:asciiTheme="minorHAnsi" w:eastAsiaTheme="minorEastAsia" w:hAnsiTheme="minorHAnsi"/>
+          <w:noProof/>
+          <w:lang w:val="en-CH" w:eastAsia="en-CH"/>
+        </w:rPr>
+      </w:pPr>
+      <w:hyperlink w:anchor="_Toc125309519" w:history="1">
+        <w:r>
+          <w:rPr>
+            <w:rStyle w:val="Lienhypertexte"/>
+            <w:noProof/>
+          </w:rPr>
+          <w:t>6.2</w:t>
+        </w:r>
+        <w:r>
+          <w:rPr>
+            <w:rFonts w:asciiTheme="minorHAnsi" w:eastAsiaTheme="minorEastAsia" w:hAnsiTheme="minorHAnsi"/>
+            <w:noProof/>
+            <w:lang w:val="en-CH" w:eastAsia="en-CH"/>
+          </w:rPr>
+          <w:tab/>
+        </w:r>
+        <w:r>
+          <w:rPr>
+            <w:rStyle w:val="Lienhypertexte"/>
+            <w:noProof/>
+          </w:rPr>
+          <w:t>Structure de l’application web</w:t>
+        </w:r>
+        <w:r>
+          <w:rPr>
+            <w:noProof/>
+            <w:webHidden/>
+          </w:rPr>
+          <w:tab/>
+        </w:r>
+        <w:r>
+          <w:rPr>
+            <w:noProof/>
+            <w:webHidden/>
+          </w:rPr>
+          <w:fldChar w:fldCharType="begin"/>
+        </w:r>
+        <w:r>
+          <w:rPr>
+            <w:noProof/>
+            <w:webHidden/>
+          </w:rPr>
+          <w:instrText xml:space="preserve"> PAGEREF _Toc125309519 \h </w:instrText>
         </w:r>
         <w:r>
           <w:rPr>
@@ -2008,7 +2094,7 @@
           <w:lang w:val="en-CH" w:eastAsia="en-CH"/>
         </w:rPr>
       </w:pPr>
-      <w:hyperlink w:anchor="_Toc125302766" w:history="1">
+      <w:hyperlink w:anchor="_Toc125309520" w:history="1">
         <w:r>
           <w:rPr>
             <w:rStyle w:val="Lienhypertexte"/>
@@ -2050,7 +2136,7 @@
             <w:noProof/>
             <w:webHidden/>
           </w:rPr>
-          <w:instrText xml:space="preserve"> PAGEREF _Toc125302766 \h </w:instrText>
+          <w:instrText xml:space="preserve"> PAGEREF _Toc125309520 \h </w:instrText>
         </w:r>
         <w:r>
           <w:rPr>
@@ -2090,7 +2176,7 @@
           <w:lang w:val="en-CH" w:eastAsia="en-CH"/>
         </w:rPr>
       </w:pPr>
-      <w:hyperlink w:anchor="_Toc125302767" w:history="1">
+      <w:hyperlink w:anchor="_Toc125309521" w:history="1">
         <w:r>
           <w:rPr>
             <w:rStyle w:val="Lienhypertexte"/>
@@ -2111,7 +2197,7 @@
             <w:rStyle w:val="Lienhypertexte"/>
             <w:noProof/>
           </w:rPr>
-          <w:t>Bilan personnel</w:t>
+          <w:t>Bilans personnels</w:t>
         </w:r>
         <w:r>
           <w:rPr>
@@ -2132,7 +2218,7 @@
             <w:noProof/>
             <w:webHidden/>
           </w:rPr>
-          <w:instrText xml:space="preserve"> PAGEREF _Toc125302767 \h </w:instrText>
+          <w:instrText xml:space="preserve"> PAGEREF _Toc125309521 \h </w:instrText>
         </w:r>
         <w:r>
           <w:rPr>
@@ -2164,6 +2250,178 @@
       </w:hyperlink>
     </w:p>
     <w:p>
+      <w:pPr>
+        <w:pStyle w:val="TM2"/>
+        <w:tabs>
+          <w:tab w:val="left" w:pos="880"/>
+          <w:tab w:val="right" w:leader="dot" w:pos="9016"/>
+        </w:tabs>
+        <w:rPr>
+          <w:rFonts w:asciiTheme="minorHAnsi" w:eastAsiaTheme="minorEastAsia" w:hAnsiTheme="minorHAnsi"/>
+          <w:noProof/>
+          <w:lang w:val="en-CH" w:eastAsia="en-CH"/>
+        </w:rPr>
+      </w:pPr>
+      <w:hyperlink w:anchor="_Toc125309522" w:history="1">
+        <w:r>
+          <w:rPr>
+            <w:rStyle w:val="Lienhypertexte"/>
+            <w:noProof/>
+          </w:rPr>
+          <w:t>8.1</w:t>
+        </w:r>
+        <w:r>
+          <w:rPr>
+            <w:rFonts w:asciiTheme="minorHAnsi" w:eastAsiaTheme="minorEastAsia" w:hAnsiTheme="minorHAnsi"/>
+            <w:noProof/>
+            <w:lang w:val="en-CH" w:eastAsia="en-CH"/>
+          </w:rPr>
+          <w:tab/>
+        </w:r>
+        <w:r>
+          <w:rPr>
+            <w:rStyle w:val="Lienhypertexte"/>
+            <w:noProof/>
+          </w:rPr>
+          <w:t>Timothée Van Hove</w:t>
+        </w:r>
+        <w:r>
+          <w:rPr>
+            <w:noProof/>
+            <w:webHidden/>
+          </w:rPr>
+          <w:tab/>
+        </w:r>
+        <w:r>
+          <w:rPr>
+            <w:noProof/>
+            <w:webHidden/>
+          </w:rPr>
+          <w:fldChar w:fldCharType="begin"/>
+        </w:r>
+        <w:r>
+          <w:rPr>
+            <w:noProof/>
+            <w:webHidden/>
+          </w:rPr>
+          <w:instrText xml:space="preserve"> PAGEREF _Toc125309522 \h </w:instrText>
+        </w:r>
+        <w:r>
+          <w:rPr>
+            <w:noProof/>
+            <w:webHidden/>
+          </w:rPr>
+        </w:r>
+        <w:r>
+          <w:rPr>
+            <w:noProof/>
+            <w:webHidden/>
+          </w:rPr>
+          <w:fldChar w:fldCharType="separate"/>
+        </w:r>
+        <w:r>
+          <w:rPr>
+            <w:noProof/>
+            <w:webHidden/>
+          </w:rPr>
+          <w:t>12</w:t>
+        </w:r>
+        <w:r>
+          <w:rPr>
+            <w:noProof/>
+            <w:webHidden/>
+          </w:rPr>
+          <w:fldChar w:fldCharType="end"/>
+        </w:r>
+      </w:hyperlink>
+    </w:p>
+    <w:p>
+      <w:pPr>
+        <w:pStyle w:val="TM2"/>
+        <w:tabs>
+          <w:tab w:val="left" w:pos="880"/>
+          <w:tab w:val="right" w:leader="dot" w:pos="9016"/>
+        </w:tabs>
+        <w:rPr>
+          <w:rFonts w:asciiTheme="minorHAnsi" w:eastAsiaTheme="minorEastAsia" w:hAnsiTheme="minorHAnsi"/>
+          <w:noProof/>
+          <w:lang w:val="en-CH" w:eastAsia="en-CH"/>
+        </w:rPr>
+      </w:pPr>
+      <w:hyperlink w:anchor="_Toc125309523" w:history="1">
+        <w:r>
+          <w:rPr>
+            <w:rStyle w:val="Lienhypertexte"/>
+            <w:noProof/>
+          </w:rPr>
+          <w:t>8.2</w:t>
+        </w:r>
+        <w:r>
+          <w:rPr>
+            <w:rFonts w:asciiTheme="minorHAnsi" w:eastAsiaTheme="minorEastAsia" w:hAnsiTheme="minorHAnsi"/>
+            <w:noProof/>
+            <w:lang w:val="en-CH" w:eastAsia="en-CH"/>
+          </w:rPr>
+          <w:tab/>
+        </w:r>
+        <w:r>
+          <w:rPr>
+            <w:rStyle w:val="Lienhypertexte"/>
+            <w:noProof/>
+          </w:rPr>
+          <w:t>Thomas Germano</w:t>
+        </w:r>
+        <w:r>
+          <w:rPr>
+            <w:noProof/>
+            <w:webHidden/>
+          </w:rPr>
+          <w:tab/>
+        </w:r>
+        <w:r>
+          <w:rPr>
+            <w:noProof/>
+            <w:webHidden/>
+          </w:rPr>
+          <w:fldChar w:fldCharType="begin"/>
+        </w:r>
+        <w:r>
+          <w:rPr>
+            <w:noProof/>
+            <w:webHidden/>
+          </w:rPr>
+          <w:instrText xml:space="preserve"> PAGEREF _Toc125309523 \h </w:instrText>
+        </w:r>
+        <w:r>
+          <w:rPr>
+            <w:noProof/>
+            <w:webHidden/>
+          </w:rPr>
+        </w:r>
+        <w:r>
+          <w:rPr>
+            <w:noProof/>
+            <w:webHidden/>
+          </w:rPr>
+          <w:fldChar w:fldCharType="separate"/>
+        </w:r>
+        <w:r>
+          <w:rPr>
+            <w:noProof/>
+            <w:webHidden/>
+          </w:rPr>
+          <w:t>12</w:t>
+        </w:r>
+        <w:r>
+          <w:rPr>
+            <w:noProof/>
+            <w:webHidden/>
+          </w:rPr>
+          <w:fldChar w:fldCharType="end"/>
+        </w:r>
+      </w:hyperlink>
+    </w:p>
+    <w:p>
       <w:r>
         <w:fldChar w:fldCharType="end"/>
       </w:r>
@@ -2177,7 +2435,7 @@
       <w:pPr>
         <w:pStyle w:val="Titre1"/>
       </w:pPr>
-      <w:bookmarkStart w:id="0" w:name="_Toc125302744"/>
+      <w:bookmarkStart w:id="0" w:name="_Toc125309497"/>
       <w:r>
         <w:lastRenderedPageBreak/>
         <w:t>Introduction</w:t>
@@ -2202,7 +2460,7 @@
       <w:pPr>
         <w:pStyle w:val="Titre1"/>
       </w:pPr>
-      <w:bookmarkStart w:id="1" w:name="_Toc125302745"/>
+      <w:bookmarkStart w:id="1" w:name="_Toc125309498"/>
       <w:r>
         <w:t>Phase 1 : Cahier des charges</w:t>
       </w:r>
@@ -2212,7 +2470,7 @@
       <w:pPr>
         <w:pStyle w:val="Titre2"/>
       </w:pPr>
-      <w:bookmarkStart w:id="2" w:name="_Toc125302746"/>
+      <w:bookmarkStart w:id="2" w:name="_Toc125309499"/>
       <w:r>
         <w:t>Description des fonctionnalités</w:t>
       </w:r>
@@ -2222,7 +2480,7 @@
       <w:pPr>
         <w:pStyle w:val="Titre3"/>
       </w:pPr>
-      <w:bookmarkStart w:id="3" w:name="_Toc125302747"/>
+      <w:bookmarkStart w:id="3" w:name="_Toc125309500"/>
       <w:r>
         <w:t>Gestion des recettes</w:t>
       </w:r>
@@ -2258,7 +2516,7 @@
       <w:pPr>
         <w:pStyle w:val="Titre3"/>
       </w:pPr>
-      <w:bookmarkStart w:id="4" w:name="_Toc125302748"/>
+      <w:bookmarkStart w:id="4" w:name="_Toc125309501"/>
       <w:r>
         <w:t>Création de recette</w:t>
       </w:r>
@@ -2276,7 +2534,7 @@
       <w:pPr>
         <w:pStyle w:val="Titre3"/>
       </w:pPr>
-      <w:bookmarkStart w:id="5" w:name="_Toc125302749"/>
+      <w:bookmarkStart w:id="5" w:name="_Toc125309502"/>
       <w:r>
         <w:t>Brassage grâce aux recettes</w:t>
       </w:r>
@@ -2312,7 +2570,7 @@
       <w:pPr>
         <w:pStyle w:val="Titre2"/>
       </w:pPr>
-      <w:bookmarkStart w:id="6" w:name="_Toc125302750"/>
+      <w:bookmarkStart w:id="6" w:name="_Toc125309503"/>
       <w:r>
         <w:t xml:space="preserve">Description des </w:t>
       </w:r>
@@ -2325,7 +2583,7 @@
       <w:pPr>
         <w:pStyle w:val="Titre3"/>
       </w:pPr>
-      <w:bookmarkStart w:id="7" w:name="_Toc125302751"/>
+      <w:bookmarkStart w:id="7" w:name="_Toc125309504"/>
       <w:r>
         <w:t>Utilisateur</w:t>
       </w:r>
@@ -2409,7 +2667,7 @@
       <w:pPr>
         <w:pStyle w:val="Titre3"/>
       </w:pPr>
-      <w:bookmarkStart w:id="8" w:name="_Toc125302752"/>
+      <w:bookmarkStart w:id="8" w:name="_Toc125309505"/>
       <w:r>
         <w:t>B</w:t>
       </w:r>
@@ -2517,7 +2775,7 @@
       <w:pPr>
         <w:pStyle w:val="Titre3"/>
       </w:pPr>
-      <w:bookmarkStart w:id="9" w:name="_Toc125302753"/>
+      <w:bookmarkStart w:id="9" w:name="_Toc125309506"/>
       <w:r>
         <w:lastRenderedPageBreak/>
         <w:t>R</w:t>
@@ -2812,7 +3070,7 @@
       <w:pPr>
         <w:pStyle w:val="Titre3"/>
       </w:pPr>
-      <w:bookmarkStart w:id="10" w:name="_Toc125302754"/>
+      <w:bookmarkStart w:id="10" w:name="_Toc125309507"/>
       <w:r>
         <w:t>Ingrédient</w:t>
       </w:r>
@@ -2923,7 +3181,7 @@
       <w:pPr>
         <w:pStyle w:val="Titre3"/>
       </w:pPr>
-      <w:bookmarkStart w:id="11" w:name="_Toc125302755"/>
+      <w:bookmarkStart w:id="11" w:name="_Toc125309508"/>
       <w:r>
         <w:t>É</w:t>
       </w:r>
@@ -2981,7 +3239,7 @@
       <w:pPr>
         <w:pStyle w:val="Titre2"/>
       </w:pPr>
-      <w:bookmarkStart w:id="12" w:name="_Toc125302756"/>
+      <w:bookmarkStart w:id="12" w:name="_Toc125309509"/>
       <w:r>
         <w:lastRenderedPageBreak/>
         <w:t>Étapes de fabrication (catégories)</w:t>
@@ -3376,7 +3634,7 @@
         <w:pStyle w:val="Titre1"/>
         <w:jc w:val="both"/>
       </w:pPr>
-      <w:bookmarkStart w:id="13" w:name="_Toc125302757"/>
+      <w:bookmarkStart w:id="13" w:name="_Toc125309510"/>
       <w:r>
         <w:rPr>
           <w:noProof/>
@@ -3482,7 +3740,7 @@
       <w:pPr>
         <w:pStyle w:val="Titre1"/>
       </w:pPr>
-      <w:bookmarkStart w:id="14" w:name="_Toc125302758"/>
+      <w:bookmarkStart w:id="14" w:name="_Toc125309511"/>
       <w:r>
         <w:rPr>
           <w:noProof/>
@@ -3566,7 +3824,7 @@
       <w:pPr>
         <w:pStyle w:val="Titre2"/>
       </w:pPr>
-      <w:bookmarkStart w:id="15" w:name="_Toc125302759"/>
+      <w:bookmarkStart w:id="15" w:name="_Toc125309512"/>
       <w:r>
         <w:lastRenderedPageBreak/>
         <w:t>Choix concernant le modèle</w:t>
@@ -3954,7 +4212,7 @@
       <w:pPr>
         <w:pStyle w:val="Titre1"/>
       </w:pPr>
-      <w:bookmarkStart w:id="16" w:name="_Toc125302760"/>
+      <w:bookmarkStart w:id="16" w:name="_Toc125309513"/>
       <w:r>
         <w:lastRenderedPageBreak/>
         <w:t>Phase 4 : Requêtes, vues et insertion des données</w:t>
@@ -3980,7 +4238,7 @@
           <w:numId w:val="4"/>
         </w:numPr>
       </w:pPr>
-      <w:bookmarkStart w:id="17" w:name="_Toc125302761"/>
+      <w:bookmarkStart w:id="17" w:name="_Toc125309514"/>
       <w:r>
         <w:t>Vues</w:t>
       </w:r>
@@ -4090,7 +4348,7 @@
         <w:pStyle w:val="Titre2"/>
         <w:jc w:val="both"/>
       </w:pPr>
-      <w:bookmarkStart w:id="18" w:name="_Toc125302762"/>
+      <w:bookmarkStart w:id="18" w:name="_Toc125309515"/>
       <w:r>
         <w:t>Requêtes</w:t>
       </w:r>
@@ -4101,6 +4359,9 @@
         <w:jc w:val="both"/>
       </w:pPr>
       <w:r>
+        <w:rPr>
+          <w:noProof/>
+        </w:rPr>
         <w:drawing>
           <wp:anchor distT="0" distB="0" distL="114300" distR="114300" simplePos="0" relativeHeight="251665408" behindDoc="0" locked="0" layoutInCell="1" allowOverlap="1" wp14:anchorId="3D1AAE53" wp14:editId="4E72CF6D">
             <wp:simplePos x="0" y="0"/>
@@ -4188,7 +4449,7 @@
       <w:pPr>
         <w:pStyle w:val="Titre2"/>
       </w:pPr>
-      <w:bookmarkStart w:id="19" w:name="_Toc125302763"/>
+      <w:bookmarkStart w:id="19" w:name="_Toc125309516"/>
       <w:r>
         <w:t>Insertion des données</w:t>
       </w:r>
@@ -4211,7 +4472,7 @@
       <w:pPr>
         <w:pStyle w:val="Titre1"/>
       </w:pPr>
-      <w:bookmarkStart w:id="20" w:name="_Toc125302764"/>
+      <w:bookmarkStart w:id="20" w:name="_Toc125309517"/>
       <w:r>
         <w:lastRenderedPageBreak/>
         <w:t>Phase 5 : Création de l’application client</w:t>
@@ -4250,9 +4511,11 @@
         <w:pStyle w:val="Titre2"/>
         <w:jc w:val="both"/>
       </w:pPr>
+      <w:bookmarkStart w:id="21" w:name="_Toc125309518"/>
       <w:r>
         <w:t>Lancer l’infrastructure</w:t>
       </w:r>
+      <w:bookmarkEnd w:id="21"/>
     </w:p>
     <w:p>
       <w:pPr>
@@ -4276,37 +4539,40 @@
       </w:r>
       <w:proofErr w:type="spellEnd"/>
       <w:r>
-        <w:t xml:space="preserve"> dans le terminal pour lancer les containers de l’infrastructure. Une fois cela fait, </w:t>
+        <w:t xml:space="preserve"> dans le terminal pour lancer les containers de l’infrastructure. Une fois cela fait, il</w:t>
+      </w:r>
+      <w:r>
+        <w:t xml:space="preserve"> </w:t>
+      </w:r>
+      <w:r>
+        <w:t>est possible d’accéder à l’application web à l’adresse localhost dans n’importe quel browser.</w:t>
+      </w:r>
+    </w:p>
+    <w:p>
+      <w:pPr>
+        <w:pStyle w:val="Titre2"/>
+      </w:pPr>
+      <w:bookmarkStart w:id="22" w:name="_Toc125309519"/>
+      <w:r>
+        <w:t>Structure de l’application web</w:t>
+      </w:r>
+      <w:bookmarkEnd w:id="22"/>
+    </w:p>
+    <w:p>
+      <w:r>
+        <w:t>Depuis la page d’accueil (</w:t>
       </w:r>
       <w:proofErr w:type="spellStart"/>
       <w:r>
-        <w:t>ilest</w:t>
+        <w:t>index.php</w:t>
       </w:r>
       <w:proofErr w:type="spellEnd"/>
       <w:r>
-        <w:t xml:space="preserve"> possible d’accéder à l’application web à l’adresse localhost dans n’importe quel browser.</w:t>
-      </w:r>
-    </w:p>
-    <w:p>
-      <w:pPr>
-        <w:pStyle w:val="Titre2"/>
-      </w:pPr>
-      <w:r>
-        <w:t>Structure de l’application web</w:t>
-      </w:r>
-    </w:p>
-    <w:p>
-      <w:r>
-        <w:t>Depuis la page d’accueil (</w:t>
-      </w:r>
-      <w:proofErr w:type="spellStart"/>
-      <w:r>
-        <w:t>index.php</w:t>
-      </w:r>
-      <w:proofErr w:type="spellEnd"/>
-      <w:r>
         <w:t>), il faut se connecter avec un utilisateur et un mot de passe valide pour pouvoir accéder aux autres pages.</w:t>
       </w:r>
+      <w:r>
+        <w:t xml:space="preserve"> </w:t>
+      </w:r>
     </w:p>
     <w:p>
       <w:r>
@@ -4317,12 +4583,12 @@
       <w:pPr>
         <w:pStyle w:val="Titre1"/>
       </w:pPr>
-      <w:bookmarkStart w:id="21" w:name="_Toc125302766"/>
+      <w:bookmarkStart w:id="23" w:name="_Toc125309520"/>
       <w:r>
         <w:lastRenderedPageBreak/>
         <w:t>Conclusion</w:t>
       </w:r>
-      <w:bookmarkEnd w:id="21"/>
+      <w:bookmarkEnd w:id="23"/>
     </w:p>
     <w:p>
       <w:pPr>
@@ -4358,7 +4624,19 @@
       </w:r>
       <w:proofErr w:type="spellEnd"/>
       <w:r>
-        <w:t xml:space="preserve">. Nous pouvons accéder à notre application, nous connecter, créer des recettes, consulter les recettes existantes et brasser une bière en suivant toutes les étapes contenues dans les recettes. Certaines fonctionnalités n’ont </w:t>
+        <w:t xml:space="preserve">. Nous pouvons accéder à notre application, </w:t>
+      </w:r>
+      <w:r>
+        <w:t>la gestion des utilisateurs et des sessions est fonctionnelle</w:t>
+      </w:r>
+      <w:r>
+        <w:t>,</w:t>
+      </w:r>
+      <w:r>
+        <w:t xml:space="preserve"> nous pouvons</w:t>
+      </w:r>
+      <w:r>
+        <w:t xml:space="preserve"> créer des recettes, consulter les recettes existantes et brasser une bière en suivant toutes les étapes contenues dans les recettes. Certaines fonctionnalités n’ont </w:t>
       </w:r>
       <w:r>
         <w:t>malheureusement</w:t>
@@ -4389,7 +4667,7 @@
         <w:pStyle w:val="Titre1"/>
         <w:jc w:val="both"/>
       </w:pPr>
-      <w:bookmarkStart w:id="22" w:name="_Toc125302767"/>
+      <w:bookmarkStart w:id="24" w:name="_Toc125309521"/>
       <w:r>
         <w:t>Bilan</w:t>
       </w:r>
@@ -4399,10 +4677,10 @@
       <w:r>
         <w:t xml:space="preserve"> personnel</w:t>
       </w:r>
-      <w:bookmarkEnd w:id="22"/>
       <w:r>
         <w:t>s</w:t>
       </w:r>
+      <w:bookmarkEnd w:id="24"/>
     </w:p>
     <w:p>
       <w:pPr>
@@ -4410,6 +4688,9 @@
       </w:pPr>
       <w:r>
         <w:t>Ce projet nous a permis de mettre en pratique toute la théorie vue en cours, au fur et à mesure des étapes. La phase finale du projet, à savoir la création de l’application web a clairement été la plus compliquée.</w:t>
+      </w:r>
+      <w:r>
+        <w:t xml:space="preserve"> Nous n’avons pas réussi à implémenter toutes les fonctionnalités imaginées au début du projet, mais notre base de données contient les fonctions nécessaires à ces fonctionnalités, si un jour nous voudrions continuer ce projet. Étant un groupe de deux personnes, le panel de compétences est moins étendu. Nous avons énormément appris durant les différentes phases de ce travail, notamment la dernière avec la mise en place de l’application web.</w:t>
       </w:r>
     </w:p>
     <w:p>
@@ -4417,16 +4698,26 @@
         <w:pStyle w:val="Titre2"/>
         <w:jc w:val="both"/>
       </w:pPr>
+      <w:bookmarkStart w:id="25" w:name="_Toc125309522"/>
       <w:r>
         <w:t>Timothée Van Hove</w:t>
       </w:r>
+      <w:bookmarkEnd w:id="25"/>
     </w:p>
     <w:p>
       <w:pPr>
         <w:jc w:val="both"/>
       </w:pPr>
       <w:r>
-        <w:t>Je n’avais jamais codé en SQL et PHP de ma vie avant ce cours. C’est une belle opportunité de mettre en pratique un projet concret de A à Z. Le temps était clairement notre plus grand challenge, car les 3 semaines suivant les vacances d’hiver ont été particulièrement chargées de gros projets et tests. J’ai dû apprendre le PHP en une semaine, mais suis très fier du résultat.</w:t>
+        <w:t xml:space="preserve">Je n’avais jamais codé en SQL et PHP de ma vie avant ce cours. C’est une belle opportunité de mettre en pratique un projet concret de A à Z. Le temps était clairement notre plus grand challenge, car les 3 semaines suivant les vacances d’hiver ont été particulièrement chargées de gros projets et tests. J’ai </w:t>
+      </w:r>
+      <w:proofErr w:type="spellStart"/>
+      <w:r>
+        <w:t>appirs</w:t>
+      </w:r>
+      <w:proofErr w:type="spellEnd"/>
+      <w:r>
+        <w:t xml:space="preserve"> le PHP en une semaine, mais suis très fier du résultat.</w:t>
       </w:r>
     </w:p>
     <w:p>
@@ -4434,9 +4725,11 @@
         <w:pStyle w:val="Titre2"/>
         <w:jc w:val="both"/>
       </w:pPr>
+      <w:bookmarkStart w:id="26" w:name="_Toc125309523"/>
       <w:r>
         <w:t>Thomas Germano</w:t>
       </w:r>
+      <w:bookmarkEnd w:id="26"/>
     </w:p>
     <w:p>
       <w:pPr>
@@ -8340,6 +8633,7 @@
   <w:style w:type="character" w:default="1" w:styleId="Policepardfaut">
     <w:name w:val="Default Paragraph Font"/>
     <w:uiPriority w:val="1"/>
+    <w:semiHidden/>
     <w:unhideWhenUsed/>
   </w:style>
   <w:style w:type="table" w:default="1" w:styleId="TableauNormal">
@@ -8899,6 +9193,7 @@
     <w:rsid w:val="001F6DA6"/>
     <w:rsid w:val="00354C1F"/>
     <w:rsid w:val="003E4DF0"/>
+    <w:rsid w:val="004D3A55"/>
     <w:rsid w:val="005032D1"/>
     <w:rsid w:val="005D5EAB"/>
     <w:rsid w:val="00693B4D"/>
@@ -8914,6 +9209,7 @@
     <w:rsid w:val="00C7549D"/>
     <w:rsid w:val="00C96655"/>
     <w:rsid w:val="00CF3132"/>
+    <w:rsid w:val="00DF4CE8"/>
     <w:rsid w:val="00E04964"/>
     <w:rsid w:val="00E5771D"/>
     <w:rsid w:val="00F323EE"/>
@@ -9397,13 +9693,6 @@
       <w:lang w:val="en-CH" w:eastAsia="en-CH"/>
     </w:rPr>
   </w:style>
-  <w:style w:type="paragraph" w:customStyle="1" w:styleId="293494C5E82C43258E7B55B2688E6284">
-    <w:name w:val="293494C5E82C43258E7B55B2688E6284"/>
-    <w:rsid w:val="00354C1F"/>
-    <w:rPr>
-      <w:lang w:val="en-CH" w:eastAsia="en-CH"/>
-    </w:rPr>
-  </w:style>
   <w:style w:type="paragraph" w:customStyle="1" w:styleId="89E17054E6514A7FA820CCF7DC169FD4">
     <w:name w:val="89E17054E6514A7FA820CCF7DC169FD4"/>
     <w:rsid w:val="00354C1F"/>

</xml_diff>